<commit_message>
guide document, update guide page a bit
</commit_message>
<xml_diff>
--- a/static/S3_Guideline_Stakeholder_Engagement.docx
+++ b/static/S3_Guideline_Stakeholder_Engagement.docx
@@ -1681,6 +1681,16 @@
                 <w:lang w:val="en-GB"/>
               </w:rPr>
             </w:pPr>
+            <w:r>
+              <w:rPr>
+                <w:rFonts w:ascii="Arial" w:hAnsi="Arial" w:cs="Arial"/>
+                <w:snapToGrid w:val="0"/>
+                <w:sz w:val="20"/>
+                <w:szCs w:val="20"/>
+                <w:lang w:val="en-GB"/>
+              </w:rPr>
+              <w:t>Version 1.1</w:t>
+            </w:r>
           </w:p>
         </w:tc>
         <w:tc>
@@ -1702,6 +1712,15 @@
                 <w:lang w:val="en-GB"/>
               </w:rPr>
             </w:pPr>
+            <w:r>
+              <w:rPr>
+                <w:rFonts w:ascii="Arial" w:hAnsi="Arial" w:cs="Arial"/>
+                <w:sz w:val="20"/>
+                <w:szCs w:val="20"/>
+                <w:lang w:val="en-GB"/>
+              </w:rPr>
+              <w:t>2017-08-31</w:t>
+            </w:r>
           </w:p>
         </w:tc>
         <w:tc>
@@ -1725,6 +1744,16 @@
                 <w:lang w:val="en-GB"/>
               </w:rPr>
             </w:pPr>
+            <w:r>
+              <w:rPr>
+                <w:rFonts w:ascii="Arial" w:hAnsi="Arial" w:cs="Arial"/>
+                <w:snapToGrid w:val="0"/>
+                <w:sz w:val="20"/>
+                <w:szCs w:val="20"/>
+                <w:lang w:val="en-GB"/>
+              </w:rPr>
+              <w:t>AALTO</w:t>
+            </w:r>
           </w:p>
         </w:tc>
         <w:tc>
@@ -1748,6 +1777,16 @@
                 <w:lang w:val="en-GB"/>
               </w:rPr>
             </w:pPr>
+            <w:r>
+              <w:rPr>
+                <w:rFonts w:ascii="Arial" w:hAnsi="Arial" w:cs="Arial"/>
+                <w:snapToGrid w:val="0"/>
+                <w:sz w:val="20"/>
+                <w:szCs w:val="20"/>
+                <w:lang w:val="en-GB"/>
+              </w:rPr>
+              <w:t>Update guideline for changes made after internal review</w:t>
+            </w:r>
           </w:p>
         </w:tc>
       </w:tr>
@@ -2354,7 +2393,7 @@
           <w:lang w:val="en-US"/>
         </w:rPr>
         <w:drawing>
-          <wp:inline distT="0" distB="0" distL="0" distR="0" wp14:anchorId="16A439C4" wp14:editId="06BE957D">
+          <wp:inline distT="0" distB="0" distL="0" distR="0" wp14:anchorId="16A439C4" wp14:editId="5E3AD3AF">
             <wp:extent cx="5486400" cy="3200400"/>
             <wp:effectExtent l="0" t="0" r="0" b="0"/>
             <wp:docPr id="17" name="Diagramm 17"/>
@@ -2543,21 +2582,7 @@
         <w:rPr>
           <w:lang w:val="en-GB"/>
         </w:rPr>
-        <w:t xml:space="preserve">ues and ideas together. Thus, stakeholders’ opinions matter and they get the feeling of having impact on regional policy-making. Lastly, the Stakeholder engagement tool promotes long term collaboration and refinement of regional issues and ideas. At its best, this establishes a </w:t>
-      </w:r>
-      <w:proofErr w:type="gramStart"/>
-      <w:r>
-        <w:rPr>
-          <w:lang w:val="en-GB"/>
-        </w:rPr>
-        <w:t>long term</w:t>
-      </w:r>
-      <w:proofErr w:type="gramEnd"/>
-      <w:r>
-        <w:rPr>
-          <w:lang w:val="en-GB"/>
-        </w:rPr>
-        <w:t xml:space="preserve"> relationship and collaboration between stakeholders and policy-makers. </w:t>
+        <w:t xml:space="preserve">ues and ideas together. Thus, stakeholders’ opinions matter and they get the feeling of having impact on regional policy-making. Lastly, the Stakeholder engagement tool promotes long term collaboration and refinement of regional issues and ideas. At its best, this establishes a long term relationship and collaboration between stakeholders and policy-makers. </w:t>
       </w:r>
     </w:p>
     <w:p>
@@ -2765,7 +2790,19 @@
         <w:rPr>
           <w:lang w:val="en-GB"/>
         </w:rPr>
-        <w:t xml:space="preserve">The tool enables users to create discussion boards and upload ideas and documents to be commented and voted on. </w:t>
+        <w:t xml:space="preserve">The tool enables users to create discussion boards and upload ideas and </w:t>
+      </w:r>
+      <w:r>
+        <w:rPr>
+          <w:lang w:val="en-GB"/>
+        </w:rPr>
+        <w:t>suggestions</w:t>
+      </w:r>
+      <w:r>
+        <w:rPr>
+          <w:lang w:val="en-GB"/>
+        </w:rPr>
+        <w:t xml:space="preserve"> to be commented and voted on. </w:t>
       </w:r>
     </w:p>
     <w:p>
@@ -2782,7 +2819,7 @@
           <w:lang w:val="en-US"/>
         </w:rPr>
         <w:drawing>
-          <wp:inline distT="0" distB="0" distL="0" distR="0" wp14:anchorId="653B1911" wp14:editId="309B6C0D">
+          <wp:inline distT="0" distB="0" distL="0" distR="0" wp14:anchorId="653B1911" wp14:editId="3EB4A3ED">
             <wp:extent cx="5486400" cy="3200400"/>
             <wp:effectExtent l="50800" t="0" r="0" b="0"/>
             <wp:docPr id="20" name="Diagramm 20"/>
@@ -2946,10 +2983,10 @@
           <w:lang w:val="en-US"/>
         </w:rPr>
         <w:drawing>
-          <wp:inline distT="0" distB="0" distL="0" distR="0" wp14:anchorId="1E93C130" wp14:editId="78D8C38A">
-            <wp:extent cx="5753100" cy="1168400"/>
+          <wp:inline distT="0" distB="0" distL="0" distR="0" wp14:anchorId="5F5F75A1" wp14:editId="191652DC">
+            <wp:extent cx="5740400" cy="914400"/>
             <wp:effectExtent l="0" t="0" r="0" b="0"/>
-            <wp:docPr id="1" name="Picture 1" descr="../sbl/crowdsourcing/static/img/fig1.png"/>
+            <wp:docPr id="4" name="Picture 4" descr="img/fig1.png"/>
             <wp:cNvGraphicFramePr>
               <a:graphicFrameLocks xmlns:a="http://schemas.openxmlformats.org/drawingml/2006/main" noChangeAspect="1"/>
             </wp:cNvGraphicFramePr>
@@ -2957,13 +2994,13 @@
               <a:graphicData uri="http://schemas.openxmlformats.org/drawingml/2006/picture">
                 <pic:pic xmlns:pic="http://schemas.openxmlformats.org/drawingml/2006/picture">
                   <pic:nvPicPr>
-                    <pic:cNvPr id="0" name="Picture 1" descr="../sbl/crowdsourcing/static/img/fig1.png"/>
+                    <pic:cNvPr id="0" name="Picture 1" descr="img/fig1.png"/>
                     <pic:cNvPicPr>
                       <a:picLocks noChangeAspect="1" noChangeArrowheads="1"/>
                     </pic:cNvPicPr>
                   </pic:nvPicPr>
                   <pic:blipFill>
-                    <a:blip r:embed="rId33">
+                    <a:blip r:embed="rId33" cstate="print">
                       <a:extLst>
                         <a:ext uri="{28A0092B-C50C-407E-A947-70E740481C1C}">
                           <a14:useLocalDpi xmlns:a14="http://schemas.microsoft.com/office/drawing/2010/main" val="0"/>
@@ -2978,7 +3015,7 @@
                   <pic:spPr bwMode="auto">
                     <a:xfrm>
                       <a:off x="0" y="0"/>
-                      <a:ext cx="5753100" cy="1168400"/>
+                      <a:ext cx="5740400" cy="914400"/>
                     </a:xfrm>
                     <a:prstGeom prst="rect">
                       <a:avLst/>
@@ -3031,7 +3068,7 @@
           <w:b/>
           <w:lang w:val="en-GB"/>
         </w:rPr>
-        <w:t>JOINING AN AREA WITH AN INVITE CODE</w:t>
+        <w:t>JOINING A REGION WITH AN INVITE CODE</w:t>
       </w:r>
     </w:p>
     <w:p>
@@ -3049,7 +3086,31 @@
         <w:rPr>
           <w:lang w:val="en-GB"/>
         </w:rPr>
-        <w:t>From the area menu select “Join an area”</w:t>
+        <w:t xml:space="preserve">From the </w:t>
+      </w:r>
+      <w:r>
+        <w:rPr>
+          <w:lang w:val="en-GB"/>
+        </w:rPr>
+        <w:t>region</w:t>
+      </w:r>
+      <w:r>
+        <w:rPr>
+          <w:lang w:val="en-GB"/>
+        </w:rPr>
+        <w:t xml:space="preserve"> menu select “Join </w:t>
+      </w:r>
+      <w:r>
+        <w:rPr>
+          <w:lang w:val="en-GB"/>
+        </w:rPr>
+        <w:t>an existing region</w:t>
+      </w:r>
+      <w:r>
+        <w:rPr>
+          <w:lang w:val="en-GB"/>
+        </w:rPr>
+        <w:t>”</w:t>
       </w:r>
       <w:r>
         <w:rPr>
@@ -3066,10 +3127,10 @@
           <w:lang w:val="en-US"/>
         </w:rPr>
         <w:drawing>
-          <wp:inline distT="0" distB="0" distL="0" distR="0" wp14:anchorId="6F994CF0" wp14:editId="67298F0B">
-            <wp:extent cx="5753100" cy="1016000"/>
+          <wp:inline distT="0" distB="0" distL="0" distR="0" wp14:anchorId="50BE6896" wp14:editId="194ACD48">
+            <wp:extent cx="5753100" cy="2400300"/>
             <wp:effectExtent l="0" t="0" r="0" b="0"/>
-            <wp:docPr id="2" name="Picture 2" descr="../sbl/crowdsourcing/static/img/fig2.png"/>
+            <wp:docPr id="23" name="Picture 23" descr="img/fig6.png"/>
             <wp:cNvGraphicFramePr>
               <a:graphicFrameLocks xmlns:a="http://schemas.openxmlformats.org/drawingml/2006/main" noChangeAspect="1"/>
             </wp:cNvGraphicFramePr>
@@ -3077,13 +3138,13 @@
               <a:graphicData uri="http://schemas.openxmlformats.org/drawingml/2006/picture">
                 <pic:pic xmlns:pic="http://schemas.openxmlformats.org/drawingml/2006/picture">
                   <pic:nvPicPr>
-                    <pic:cNvPr id="0" name="Picture 2" descr="../sbl/crowdsourcing/static/img/fig2.png"/>
+                    <pic:cNvPr id="0" name="Picture 5" descr="img/fig6.png"/>
                     <pic:cNvPicPr>
                       <a:picLocks noChangeAspect="1" noChangeArrowheads="1"/>
                     </pic:cNvPicPr>
                   </pic:nvPicPr>
                   <pic:blipFill>
-                    <a:blip r:embed="rId34">
+                    <a:blip r:embed="rId34" cstate="print">
                       <a:extLst>
                         <a:ext uri="{28A0092B-C50C-407E-A947-70E740481C1C}">
                           <a14:useLocalDpi xmlns:a14="http://schemas.microsoft.com/office/drawing/2010/main" val="0"/>
@@ -3098,7 +3159,7 @@
                   <pic:spPr bwMode="auto">
                     <a:xfrm>
                       <a:off x="0" y="0"/>
-                      <a:ext cx="5753100" cy="1016000"/>
+                      <a:ext cx="5753100" cy="2400300"/>
                     </a:xfrm>
                     <a:prstGeom prst="rect">
                       <a:avLst/>
@@ -3130,7 +3191,19 @@
         <w:rPr>
           <w:lang w:val="en-GB"/>
         </w:rPr>
-        <w:t>Enter the invitation key you have received from an administrator of the area. You will be granted access to contribute to the conversation in the area.</w:t>
+        <w:t>Enter the invitation key you have received from an administrator of the region. You will be granted access to contribute to</w:t>
+      </w:r>
+      <w:r>
+        <w:rPr>
+          <w:lang w:val="en-GB"/>
+        </w:rPr>
+        <w:t xml:space="preserve"> the conversation in the region</w:t>
+      </w:r>
+      <w:r>
+        <w:rPr>
+          <w:lang w:val="en-GB"/>
+        </w:rPr>
+        <w:t>.</w:t>
       </w:r>
     </w:p>
     <w:p>
@@ -3163,7 +3236,31 @@
         <w:rPr>
           <w:lang w:val="en-GB"/>
         </w:rPr>
-        <w:t>Select an area to participate in from the area menu</w:t>
+        <w:t xml:space="preserve">Select </w:t>
+      </w:r>
+      <w:r>
+        <w:rPr>
+          <w:lang w:val="en-GB"/>
+        </w:rPr>
+        <w:t>a region</w:t>
+      </w:r>
+      <w:r>
+        <w:rPr>
+          <w:lang w:val="en-GB"/>
+        </w:rPr>
+        <w:t xml:space="preserve"> to participate in from the </w:t>
+      </w:r>
+      <w:r>
+        <w:rPr>
+          <w:lang w:val="en-GB"/>
+        </w:rPr>
+        <w:t>region</w:t>
+      </w:r>
+      <w:r>
+        <w:rPr>
+          <w:lang w:val="en-GB"/>
+        </w:rPr>
+        <w:t xml:space="preserve"> menu</w:t>
       </w:r>
     </w:p>
     <w:p>
@@ -3181,19 +3278,30 @@
         <w:rPr>
           <w:lang w:val="en-GB"/>
         </w:rPr>
-        <w:t>Select a category you want to comment on from the available options</w:t>
+        <w:t xml:space="preserve">Select a </w:t>
       </w:r>
       <w:r>
         <w:rPr>
-          <w:b/>
+          <w:lang w:val="en-GB"/>
+        </w:rPr>
+        <w:t>priority</w:t>
+      </w:r>
+      <w:r>
+        <w:rPr>
+          <w:lang w:val="en-GB"/>
+        </w:rPr>
+        <w:t xml:space="preserve"> you want to comment on from the available options</w:t>
+      </w:r>
+      <w:r>
+        <w:rPr>
           <w:noProof/>
           <w:lang w:val="en-US"/>
         </w:rPr>
         <w:drawing>
-          <wp:inline distT="0" distB="0" distL="0" distR="0" wp14:anchorId="1A5262D1" wp14:editId="65A5A9E4">
-            <wp:extent cx="5753100" cy="2882900"/>
+          <wp:inline distT="0" distB="0" distL="0" distR="0" wp14:anchorId="780C1CDF" wp14:editId="5B6BF3C6">
+            <wp:extent cx="5753100" cy="2298700"/>
             <wp:effectExtent l="0" t="0" r="0" b="0"/>
-            <wp:docPr id="3" name="Picture 3" descr="../sbl/crowdsourcing/static/img/fig3.png"/>
+            <wp:docPr id="21" name="Picture 21" descr="img/fig3.png"/>
             <wp:cNvGraphicFramePr>
               <a:graphicFrameLocks xmlns:a="http://schemas.openxmlformats.org/drawingml/2006/main" noChangeAspect="1"/>
             </wp:cNvGraphicFramePr>
@@ -3201,7 +3309,7 @@
               <a:graphicData uri="http://schemas.openxmlformats.org/drawingml/2006/picture">
                 <pic:pic xmlns:pic="http://schemas.openxmlformats.org/drawingml/2006/picture">
                   <pic:nvPicPr>
-                    <pic:cNvPr id="0" name="Picture 3" descr="../sbl/crowdsourcing/static/img/fig3.png"/>
+                    <pic:cNvPr id="0" name="Picture 3" descr="img/fig3.png"/>
                     <pic:cNvPicPr>
                       <a:picLocks noChangeAspect="1" noChangeArrowheads="1"/>
                     </pic:cNvPicPr>
@@ -3222,7 +3330,7 @@
                   <pic:spPr bwMode="auto">
                     <a:xfrm>
                       <a:off x="0" y="0"/>
-                      <a:ext cx="5753100" cy="2882900"/>
+                      <a:ext cx="5753100" cy="2298700"/>
                     </a:xfrm>
                     <a:prstGeom prst="rect">
                       <a:avLst/>
@@ -3263,10 +3371,10 @@
           <w:lang w:val="en-US"/>
         </w:rPr>
         <w:drawing>
-          <wp:inline distT="0" distB="0" distL="0" distR="0" wp14:anchorId="4029C216" wp14:editId="7AAEAAD7">
-            <wp:extent cx="5753100" cy="4241800"/>
+          <wp:inline distT="0" distB="0" distL="0" distR="0" wp14:anchorId="4D8C9756" wp14:editId="2B6DA904">
+            <wp:extent cx="5753100" cy="2755900"/>
             <wp:effectExtent l="0" t="0" r="0" b="0"/>
-            <wp:docPr id="13" name="Picture 13" descr="../sbl/crowdsourcing/static/img/fig5.png"/>
+            <wp:docPr id="22" name="Picture 22" descr="img/fig5.png"/>
             <wp:cNvGraphicFramePr>
               <a:graphicFrameLocks xmlns:a="http://schemas.openxmlformats.org/drawingml/2006/main" noChangeAspect="1"/>
             </wp:cNvGraphicFramePr>
@@ -3274,7 +3382,7 @@
               <a:graphicData uri="http://schemas.openxmlformats.org/drawingml/2006/picture">
                 <pic:pic xmlns:pic="http://schemas.openxmlformats.org/drawingml/2006/picture">
                   <pic:nvPicPr>
-                    <pic:cNvPr id="0" name="Picture 5" descr="../sbl/crowdsourcing/static/img/fig5.png"/>
+                    <pic:cNvPr id="0" name="Picture 4" descr="img/fig5.png"/>
                     <pic:cNvPicPr>
                       <a:picLocks noChangeAspect="1" noChangeArrowheads="1"/>
                     </pic:cNvPicPr>
@@ -3295,7 +3403,7 @@
                   <pic:spPr bwMode="auto">
                     <a:xfrm>
                       <a:off x="0" y="0"/>
-                      <a:ext cx="5753100" cy="4241800"/>
+                      <a:ext cx="5753100" cy="2755900"/>
                     </a:xfrm>
                     <a:prstGeom prst="rect">
                       <a:avLst/>
@@ -3327,21 +3435,7 @@
         <w:rPr>
           <w:lang w:val="en-GB"/>
         </w:rPr>
-        <w:t xml:space="preserve">Vote comments you find to be of </w:t>
-      </w:r>
-      <w:proofErr w:type="gramStart"/>
-      <w:r>
-        <w:rPr>
-          <w:lang w:val="en-GB"/>
-        </w:rPr>
-        <w:t>particular quality</w:t>
-      </w:r>
-      <w:proofErr w:type="gramEnd"/>
-      <w:r>
-        <w:rPr>
-          <w:lang w:val="en-GB"/>
-        </w:rPr>
-        <w:t xml:space="preserve"> up, and vote down comments you don’t feel contribute to the conversation</w:t>
+        <w:t>Vote comments you find to be of particular quality up, and vote down comments you don’t feel contribute to the conversation</w:t>
       </w:r>
     </w:p>
     <w:p>
@@ -3381,18 +3475,63 @@
         <w:rPr>
           <w:lang w:val="en-GB"/>
         </w:rPr>
-        <w:t>Click the area menu from the upper left corner, and from the menu select “Create a new area”. These areas are meant for the use of individual regions or smaller interest areas.</w:t>
+        <w:t xml:space="preserve">Click the area menu from the upper left corner, and from the menu select “Create a new </w:t>
       </w:r>
       <w:r>
         <w:rPr>
+          <w:lang w:val="en-GB"/>
+        </w:rPr>
+        <w:t>region</w:t>
+      </w:r>
+      <w:r>
+        <w:rPr>
+          <w:lang w:val="en-GB"/>
+        </w:rPr>
+        <w:t xml:space="preserve">”. These </w:t>
+      </w:r>
+      <w:r>
+        <w:rPr>
+          <w:lang w:val="en-GB"/>
+        </w:rPr>
+        <w:t>regions</w:t>
+      </w:r>
+      <w:r>
+        <w:rPr>
+          <w:lang w:val="en-GB"/>
+        </w:rPr>
+        <w:t xml:space="preserve"> are meant for the use of individual regions or </w:t>
+      </w:r>
+      <w:r>
+        <w:rPr>
+          <w:lang w:val="en-GB"/>
+        </w:rPr>
+        <w:t>nations, on the level the RIS3 strategy is formed</w:t>
+      </w:r>
+      <w:r>
+        <w:rPr>
+          <w:lang w:val="en-GB"/>
+        </w:rPr>
+        <w:t>.</w:t>
+      </w:r>
+      <w:r>
+        <w:rPr>
+          <w:b/>
           <w:noProof/>
           <w:lang w:val="en-US"/>
         </w:rPr>
+        <w:t xml:space="preserve"> </w:t>
+      </w:r>
+      <w:r>
+        <w:rPr>
+          <w:b/>
+          <w:noProof/>
+          <w:lang w:val="en-US"/>
+        </w:rPr>
         <w:drawing>
-          <wp:inline distT="0" distB="0" distL="0" distR="0" wp14:anchorId="5A52F65C" wp14:editId="703A8B19">
-            <wp:extent cx="2400720" cy="2047240"/>
+          <wp:inline distT="0" distB="0" distL="0" distR="0" wp14:anchorId="7238E0FB" wp14:editId="0B1BFAC4">
+            <wp:extent cx="5753100" cy="2400300"/>
             <wp:effectExtent l="0" t="0" r="0" b="0"/>
-            <wp:docPr id="14" name="Picture 14" descr="../sbl/crowdsourcing/static/img/fig6.png"/>
+            <wp:docPr id="16" name="Picture 16" descr="img/fig2.png"/>
             <wp:cNvGraphicFramePr>
               <a:graphicFrameLocks xmlns:a="http://schemas.openxmlformats.org/drawingml/2006/main" noChangeAspect="1"/>
             </wp:cNvGraphicFramePr>
@@ -3400,13 +3539,13 @@
               <a:graphicData uri="http://schemas.openxmlformats.org/drawingml/2006/picture">
                 <pic:pic xmlns:pic="http://schemas.openxmlformats.org/drawingml/2006/picture">
                   <pic:nvPicPr>
-                    <pic:cNvPr id="0" name="Picture 6" descr="../sbl/crowdsourcing/static/img/fig6.png"/>
+                    <pic:cNvPr id="0" name="Picture 2" descr="img/fig2.png"/>
                     <pic:cNvPicPr>
                       <a:picLocks noChangeAspect="1" noChangeArrowheads="1"/>
                     </pic:cNvPicPr>
                   </pic:nvPicPr>
                   <pic:blipFill>
-                    <a:blip r:embed="rId37">
+                    <a:blip r:embed="rId37" cstate="print">
                       <a:extLst>
                         <a:ext uri="{28A0092B-C50C-407E-A947-70E740481C1C}">
                           <a14:useLocalDpi xmlns:a14="http://schemas.microsoft.com/office/drawing/2010/main" val="0"/>
@@ -3421,7 +3560,7 @@
                   <pic:spPr bwMode="auto">
                     <a:xfrm>
                       <a:off x="0" y="0"/>
-                      <a:ext cx="2409706" cy="2054903"/>
+                      <a:ext cx="5753100" cy="2400300"/>
                     </a:xfrm>
                     <a:prstGeom prst="rect">
                       <a:avLst/>
@@ -3453,7 +3592,19 @@
         <w:rPr>
           <w:lang w:val="en-GB"/>
         </w:rPr>
-        <w:t>Enter the name for your area in the popup that opens, and click Add</w:t>
+        <w:t xml:space="preserve">Enter the name for your </w:t>
+      </w:r>
+      <w:r>
+        <w:rPr>
+          <w:lang w:val="en-GB"/>
+        </w:rPr>
+        <w:t>region</w:t>
+      </w:r>
+      <w:r>
+        <w:rPr>
+          <w:lang w:val="en-GB"/>
+        </w:rPr>
+        <w:t xml:space="preserve"> in the popup that opens, and click Add</w:t>
       </w:r>
     </w:p>
     <w:p>
@@ -3468,37 +3619,26 @@
           <w:b/>
           <w:lang w:val="en-GB"/>
         </w:rPr>
-        <w:t>INVITING USERS AND ADMINISTRATORS TO COLLABORATE IN AN AREA</w:t>
-      </w:r>
-    </w:p>
-    <w:p>
-      <w:pPr>
-        <w:pStyle w:val="ListParagraph"/>
-        <w:numPr>
-          <w:ilvl w:val="0"/>
-          <w:numId w:val="18"/>
-        </w:numPr>
-        <w:rPr>
-          <w:lang w:val="en-GB"/>
-        </w:rPr>
-      </w:pPr>
-      <w:r>
-        <w:rPr>
-          <w:lang w:val="en-GB"/>
-        </w:rPr>
         <w:lastRenderedPageBreak/>
-        <w:t>From the area menu select “Invite users to [YOUR AREA NAME]”</w:t>
+        <w:t xml:space="preserve">INVITING USERS AND ADMINISTRATORS TO COLLABORATE IN </w:t>
       </w:r>
       <w:r>
         <w:rPr>
+          <w:b/>
+          <w:lang w:val="en-GB"/>
+        </w:rPr>
+        <w:t>A REGION</w:t>
+      </w:r>
+      <w:r>
+        <w:rPr>
           <w:noProof/>
           <w:lang w:val="en-US"/>
         </w:rPr>
         <w:drawing>
-          <wp:inline distT="0" distB="0" distL="0" distR="0" wp14:anchorId="74C4AECD" wp14:editId="5C958417">
-            <wp:extent cx="2624112" cy="2237740"/>
+          <wp:inline distT="0" distB="0" distL="0" distR="0" wp14:anchorId="57F12DDA" wp14:editId="5A78DC3C">
+            <wp:extent cx="2705100" cy="1930400"/>
             <wp:effectExtent l="0" t="0" r="0" b="0"/>
-            <wp:docPr id="15" name="Picture 15" descr="../sbl/crowdsourcing/static/img/fig7.png"/>
+            <wp:docPr id="24" name="Picture 24" descr="img/fig7.png"/>
             <wp:cNvGraphicFramePr>
               <a:graphicFrameLocks xmlns:a="http://schemas.openxmlformats.org/drawingml/2006/main" noChangeAspect="1"/>
             </wp:cNvGraphicFramePr>
@@ -3506,7 +3646,7 @@
               <a:graphicData uri="http://schemas.openxmlformats.org/drawingml/2006/picture">
                 <pic:pic xmlns:pic="http://schemas.openxmlformats.org/drawingml/2006/picture">
                   <pic:nvPicPr>
-                    <pic:cNvPr id="0" name="Picture 7" descr="../sbl/crowdsourcing/static/img/fig7.png"/>
+                    <pic:cNvPr id="0" name="Picture 6" descr="img/fig7.png"/>
                     <pic:cNvPicPr>
                       <a:picLocks noChangeAspect="1" noChangeArrowheads="1"/>
                     </pic:cNvPicPr>
@@ -3527,7 +3667,7 @@
                   <pic:spPr bwMode="auto">
                     <a:xfrm>
                       <a:off x="0" y="0"/>
-                      <a:ext cx="2629009" cy="2241916"/>
+                      <a:ext cx="2705100" cy="1930400"/>
                     </a:xfrm>
                     <a:prstGeom prst="rect">
                       <a:avLst/>
@@ -3559,6 +3699,36 @@
         <w:rPr>
           <w:lang w:val="en-GB"/>
         </w:rPr>
+        <w:t>From the region</w:t>
+      </w:r>
+      <w:r>
+        <w:rPr>
+          <w:lang w:val="en-GB"/>
+        </w:rPr>
+        <w:t xml:space="preserve"> menu select “Invite users to [YOUR </w:t>
+      </w:r>
+      <w:r>
+        <w:rPr>
+          <w:lang w:val="en-GB"/>
+        </w:rPr>
+        <w:t>REGION</w:t>
+      </w:r>
+      <w:r>
+        <w:rPr>
+          <w:lang w:val="en-GB"/>
+        </w:rPr>
+        <w:t xml:space="preserve"> NAME]”</w:t>
+      </w:r>
+      <w:r>
+        <w:rPr>
+          <w:lang w:val="en-GB"/>
+        </w:rPr>
+        <w:t xml:space="preserve"> </w:t>
+      </w:r>
+      <w:r>
+        <w:rPr>
+          <w:lang w:val="en-GB"/>
+        </w:rPr>
         <w:t>Copy the invite code for users from the popup, and share it with your target audience, for example by e-mail.</w:t>
       </w:r>
     </w:p>
@@ -3577,7 +3747,31 @@
         <w:rPr>
           <w:lang w:val="en-GB"/>
         </w:rPr>
-        <w:t>Copy the invite code for administrators of your area, and share it with people you trust to govern the discussion in your area.</w:t>
+        <w:t xml:space="preserve">Copy the invite code for administrators of your </w:t>
+      </w:r>
+      <w:r>
+        <w:rPr>
+          <w:lang w:val="en-GB"/>
+        </w:rPr>
+        <w:t>region</w:t>
+      </w:r>
+      <w:r>
+        <w:rPr>
+          <w:lang w:val="en-GB"/>
+        </w:rPr>
+        <w:t xml:space="preserve">, and share it with people you trust to govern the discussion in your </w:t>
+      </w:r>
+      <w:r>
+        <w:rPr>
+          <w:lang w:val="en-GB"/>
+        </w:rPr>
+        <w:t>region</w:t>
+      </w:r>
+      <w:r>
+        <w:rPr>
+          <w:lang w:val="en-GB"/>
+        </w:rPr>
+        <w:t>.</w:t>
       </w:r>
       <w:r>
         <w:rPr>
@@ -3665,7 +3859,31 @@
         <w:rPr>
           <w:lang w:val="en-GB"/>
         </w:rPr>
-        <w:t>Select an area you are an administrator of from the area menu</w:t>
+        <w:t xml:space="preserve">Select </w:t>
+      </w:r>
+      <w:r>
+        <w:rPr>
+          <w:lang w:val="en-GB"/>
+        </w:rPr>
+        <w:t>a region</w:t>
+      </w:r>
+      <w:r>
+        <w:rPr>
+          <w:lang w:val="en-GB"/>
+        </w:rPr>
+        <w:t xml:space="preserve"> you are an administrator of from the </w:t>
+      </w:r>
+      <w:r>
+        <w:rPr>
+          <w:lang w:val="en-GB"/>
+        </w:rPr>
+        <w:t>region</w:t>
+      </w:r>
+      <w:r>
+        <w:rPr>
+          <w:lang w:val="en-GB"/>
+        </w:rPr>
+        <w:t xml:space="preserve"> menu</w:t>
       </w:r>
     </w:p>
     <w:p>
@@ -3684,27 +3902,41 @@
         <w:rPr>
           <w:lang w:val="en-GB"/>
         </w:rPr>
-        <w:lastRenderedPageBreak/>
-        <w:t>Fill in the title of the category and a description of the kind of discussion you want to happen in the category</w:t>
+        <w:t xml:space="preserve">Fill in the title of the </w:t>
       </w:r>
       <w:r>
         <w:rPr>
-          <w:b/>
-          <w:lang w:val="en-GB"/>
-        </w:rPr>
-        <w:t xml:space="preserve"> </w:t>
+          <w:lang w:val="en-GB"/>
+        </w:rPr>
+        <w:t>priorit</w:t>
       </w:r>
       <w:r>
         <w:rPr>
-          <w:b/>
+          <w:lang w:val="en-GB"/>
+        </w:rPr>
+        <w:t>y and a description of the kind of discussion you wan</w:t>
+      </w:r>
+      <w:r>
+        <w:rPr>
+          <w:lang w:val="en-GB"/>
+        </w:rPr>
+        <w:t>t to happen related to the priority in question</w:t>
+      </w:r>
+      <w:bookmarkStart w:id="13" w:name="_GoBack"/>
+      <w:bookmarkEnd w:id="13"/>
+      <w:r>
+        <w:rPr>
+          <w:rFonts w:ascii="Calibri" w:eastAsia="DengXian" w:hAnsi="Calibri" w:cs="Times New Roman"/>
           <w:noProof/>
+          <w:sz w:val="24"/>
+          <w:szCs w:val="24"/>
           <w:lang w:val="en-US"/>
         </w:rPr>
         <w:drawing>
-          <wp:inline distT="0" distB="0" distL="0" distR="0" wp14:anchorId="35529060" wp14:editId="2816AD5D">
-            <wp:extent cx="5753100" cy="2540000"/>
+          <wp:inline distT="0" distB="0" distL="0" distR="0" wp14:anchorId="02EFE366" wp14:editId="47F36512">
+            <wp:extent cx="5753100" cy="2298700"/>
             <wp:effectExtent l="0" t="0" r="0" b="0"/>
-            <wp:docPr id="19" name="Picture 19" descr="../sbl/crowdsourcing/static/img/fig9.png"/>
+            <wp:docPr id="25" name="Picture 25" descr="img/fig9.png"/>
             <wp:cNvGraphicFramePr>
               <a:graphicFrameLocks xmlns:a="http://schemas.openxmlformats.org/drawingml/2006/main" noChangeAspect="1"/>
             </wp:cNvGraphicFramePr>
@@ -3712,7 +3944,7 @@
               <a:graphicData uri="http://schemas.openxmlformats.org/drawingml/2006/picture">
                 <pic:pic xmlns:pic="http://schemas.openxmlformats.org/drawingml/2006/picture">
                   <pic:nvPicPr>
-                    <pic:cNvPr id="0" name="Picture 10" descr="../sbl/crowdsourcing/static/img/fig9.png"/>
+                    <pic:cNvPr id="0" name="Picture 7" descr="img/fig9.png"/>
                     <pic:cNvPicPr>
                       <a:picLocks noChangeAspect="1" noChangeArrowheads="1"/>
                     </pic:cNvPicPr>
@@ -3733,7 +3965,7 @@
                   <pic:spPr bwMode="auto">
                     <a:xfrm>
                       <a:off x="0" y="0"/>
-                      <a:ext cx="5753100" cy="2540000"/>
+                      <a:ext cx="5753100" cy="2298700"/>
                     </a:xfrm>
                     <a:prstGeom prst="rect">
                       <a:avLst/>
@@ -3767,14 +3999,14 @@
           <w:lang w:val="en-GB"/>
         </w:rPr>
       </w:pPr>
-      <w:bookmarkStart w:id="13" w:name="_Toc489279625"/>
+      <w:bookmarkStart w:id="14" w:name="_Toc489279625"/>
       <w:r>
         <w:rPr>
           <w:lang w:val="en-GB"/>
         </w:rPr>
         <w:t>Further information</w:t>
       </w:r>
-      <w:bookmarkEnd w:id="13"/>
+      <w:bookmarkEnd w:id="14"/>
     </w:p>
     <w:p>
       <w:pPr>
@@ -3796,8 +4028,6 @@
           <w:lang w:val="en-GB" w:eastAsia="zh-CN"/>
         </w:rPr>
       </w:pPr>
-      <w:bookmarkStart w:id="14" w:name="_GoBack"/>
-      <w:bookmarkEnd w:id="14"/>
     </w:p>
     <w:sectPr>
       <w:headerReference w:type="default" r:id="rId41"/>
@@ -3930,7 +4160,7 @@
             <w:noProof/>
             <w:lang w:val="de-DE"/>
           </w:rPr>
-          <w:t>7</w:t>
+          <w:t>9</w:t>
         </w:r>
         <w:r>
           <w:fldChar w:fldCharType="end"/>
@@ -6678,6 +6908,7 @@
     <w:lsdException w:name="HTML Sample" w:semiHidden="1" w:unhideWhenUsed="1"/>
     <w:lsdException w:name="HTML Typewriter" w:semiHidden="1" w:unhideWhenUsed="1"/>
     <w:lsdException w:name="HTML Variable" w:semiHidden="1" w:unhideWhenUsed="1"/>
+    <w:lsdException w:name="Normal Table" w:semiHidden="1" w:unhideWhenUsed="1"/>
     <w:lsdException w:name="annotation subject" w:semiHidden="1" w:unhideWhenUsed="1"/>
     <w:lsdException w:name="No List" w:semiHidden="1" w:unhideWhenUsed="1"/>
     <w:lsdException w:name="Outline List 1" w:semiHidden="1" w:unhideWhenUsed="1"/>
@@ -6723,9 +6954,11 @@
     <w:lsdException w:name="Table Subtle 1" w:semiHidden="1" w:unhideWhenUsed="1"/>
     <w:lsdException w:name="Table Subtle 2" w:semiHidden="1" w:unhideWhenUsed="1"/>
     <w:lsdException w:name="Table Web 1" w:semiHidden="1" w:unhideWhenUsed="1"/>
+    <w:lsdException w:name="Table Web 2" w:semiHidden="1" w:unhideWhenUsed="1"/>
     <w:lsdException w:name="Table Web 3" w:semiHidden="1" w:unhideWhenUsed="1"/>
     <w:lsdException w:name="Balloon Text" w:semiHidden="1" w:unhideWhenUsed="1"/>
     <w:lsdException w:name="Table Grid" w:uiPriority="59"/>
+    <w:lsdException w:name="Table Theme" w:semiHidden="1" w:unhideWhenUsed="1"/>
     <w:lsdException w:name="Placeholder Text" w:semiHidden="1"/>
     <w:lsdException w:name="No Spacing" w:uiPriority="1" w:qFormat="1"/>
     <w:lsdException w:name="Light Shading" w:uiPriority="60"/>
@@ -10812,33 +11045,33 @@
     </dgm:pt>
   </dgm:ptLst>
   <dgm:cxnLst>
-    <dgm:cxn modelId="{CDE39D19-A72A-254F-97EF-D5598848E05D}" type="presOf" srcId="{49164C25-BAA3-4B23-91D8-5BF926067234}" destId="{80C2FE80-161C-48DE-B45A-877C319F9BB7}" srcOrd="0" destOrd="0" presId="urn:microsoft.com/office/officeart/2005/8/layout/list1"/>
-    <dgm:cxn modelId="{891179FD-285E-564B-89DD-8323179C0F54}" type="presOf" srcId="{0FDFF73A-014D-4FF1-98D9-8F55EBA4ACF0}" destId="{D2128BEE-7D25-4AB6-A787-4B322850F65B}" srcOrd="0" destOrd="0" presId="urn:microsoft.com/office/officeart/2005/8/layout/list1"/>
-    <dgm:cxn modelId="{6268DC62-C5AD-4840-AFD4-2A18CA185B1D}" type="presOf" srcId="{2A199B26-E5C2-4AEF-B013-DF5100C38D58}" destId="{D284B1F1-2ED0-409C-8C19-8E71C3ED87D3}" srcOrd="1" destOrd="0" presId="urn:microsoft.com/office/officeart/2005/8/layout/list1"/>
-    <dgm:cxn modelId="{945DB4A7-864F-614A-816E-AD515B0573EC}" type="presOf" srcId="{CA13F3DD-7409-43DC-8C03-AF08CB4EEED6}" destId="{BE83A6E2-2BA5-43A1-8C0D-C6E5F457D314}" srcOrd="0" destOrd="0" presId="urn:microsoft.com/office/officeart/2005/8/layout/list1"/>
+    <dgm:cxn modelId="{B217E405-E1E5-A84A-8DA8-B09CAB42F7B0}" type="presOf" srcId="{2A199B26-E5C2-4AEF-B013-DF5100C38D58}" destId="{D284B1F1-2ED0-409C-8C19-8E71C3ED87D3}" srcOrd="1" destOrd="0" presId="urn:microsoft.com/office/officeart/2005/8/layout/list1"/>
+    <dgm:cxn modelId="{2396BBDB-A950-42A0-8973-6304C954A2EF}" srcId="{CA13F3DD-7409-43DC-8C03-AF08CB4EEED6}" destId="{49164C25-BAA3-4B23-91D8-5BF926067234}" srcOrd="0" destOrd="0" parTransId="{3DD02ADB-2DB2-4863-8740-9E08BF22CDEF}" sibTransId="{018CAECF-D10A-48E1-90D3-2A22E2065D79}"/>
     <dgm:cxn modelId="{4A90FF7C-7233-4921-8A78-5E5AA1A2C8A5}" srcId="{CA13F3DD-7409-43DC-8C03-AF08CB4EEED6}" destId="{2A199B26-E5C2-4AEF-B013-DF5100C38D58}" srcOrd="1" destOrd="0" parTransId="{299AA621-DB04-4E85-8B4E-4D7C37A5FCEE}" sibTransId="{7C2392B5-DA33-4D1A-9173-D3AD94FFB7F5}"/>
-    <dgm:cxn modelId="{AB573629-875F-E044-8BA5-DD36DE3B3BDB}" type="presOf" srcId="{49164C25-BAA3-4B23-91D8-5BF926067234}" destId="{D9153777-E8EA-4E53-84CD-FECB4D64A331}" srcOrd="1" destOrd="0" presId="urn:microsoft.com/office/officeart/2005/8/layout/list1"/>
-    <dgm:cxn modelId="{6D59CF3A-035E-5E48-8D66-5DDC7D1766A0}" type="presOf" srcId="{0FDFF73A-014D-4FF1-98D9-8F55EBA4ACF0}" destId="{6AF31440-6FF4-40FE-9C6A-D4CD2B581996}" srcOrd="1" destOrd="0" presId="urn:microsoft.com/office/officeart/2005/8/layout/list1"/>
-    <dgm:cxn modelId="{ADE32E28-DE53-E144-8D45-FF65F062BBC4}" type="presOf" srcId="{2A199B26-E5C2-4AEF-B013-DF5100C38D58}" destId="{E4F96728-ABBA-4055-80F1-0F917DC472ED}" srcOrd="0" destOrd="0" presId="urn:microsoft.com/office/officeart/2005/8/layout/list1"/>
     <dgm:cxn modelId="{0EDD3183-86E7-413F-9F7F-94F1C102EF9F}" srcId="{CA13F3DD-7409-43DC-8C03-AF08CB4EEED6}" destId="{0FDFF73A-014D-4FF1-98D9-8F55EBA4ACF0}" srcOrd="2" destOrd="0" parTransId="{7C3C5AFE-8F72-4C15-8CA6-DA10E1124DBB}" sibTransId="{934B222E-7B5F-46F3-AC98-6D31CAF879D8}"/>
-    <dgm:cxn modelId="{2396BBDB-A950-42A0-8973-6304C954A2EF}" srcId="{CA13F3DD-7409-43DC-8C03-AF08CB4EEED6}" destId="{49164C25-BAA3-4B23-91D8-5BF926067234}" srcOrd="0" destOrd="0" parTransId="{3DD02ADB-2DB2-4863-8740-9E08BF22CDEF}" sibTransId="{018CAECF-D10A-48E1-90D3-2A22E2065D79}"/>
-    <dgm:cxn modelId="{20AE8A9B-723A-9D47-9E26-64E6BD1487E5}" type="presParOf" srcId="{BE83A6E2-2BA5-43A1-8C0D-C6E5F457D314}" destId="{21E96E3E-3BE1-427D-B8D1-A4BF3AAC0FE0}" srcOrd="0" destOrd="0" presId="urn:microsoft.com/office/officeart/2005/8/layout/list1"/>
-    <dgm:cxn modelId="{CFFA3813-F173-C140-9FAA-47C09E5AD44C}" type="presParOf" srcId="{21E96E3E-3BE1-427D-B8D1-A4BF3AAC0FE0}" destId="{80C2FE80-161C-48DE-B45A-877C319F9BB7}" srcOrd="0" destOrd="0" presId="urn:microsoft.com/office/officeart/2005/8/layout/list1"/>
-    <dgm:cxn modelId="{0A528F61-EFCC-5043-ACCE-FA23272444DD}" type="presParOf" srcId="{21E96E3E-3BE1-427D-B8D1-A4BF3AAC0FE0}" destId="{D9153777-E8EA-4E53-84CD-FECB4D64A331}" srcOrd="1" destOrd="0" presId="urn:microsoft.com/office/officeart/2005/8/layout/list1"/>
-    <dgm:cxn modelId="{73DD55BE-3B46-D64E-BA57-41B6F9904FC2}" type="presParOf" srcId="{BE83A6E2-2BA5-43A1-8C0D-C6E5F457D314}" destId="{4D2C1700-B8ED-4A3D-A152-F05142C40AE8}" srcOrd="1" destOrd="0" presId="urn:microsoft.com/office/officeart/2005/8/layout/list1"/>
-    <dgm:cxn modelId="{103E35AC-C021-8147-A076-F9D83E3B6853}" type="presParOf" srcId="{BE83A6E2-2BA5-43A1-8C0D-C6E5F457D314}" destId="{F91C3B9D-0636-46C7-A69F-CE50CB18F224}" srcOrd="2" destOrd="0" presId="urn:microsoft.com/office/officeart/2005/8/layout/list1"/>
-    <dgm:cxn modelId="{4B518E45-4900-2248-BD8A-8B6FF62CD1FC}" type="presParOf" srcId="{BE83A6E2-2BA5-43A1-8C0D-C6E5F457D314}" destId="{49606337-7381-4E74-9CD0-C93DD6371B4C}" srcOrd="3" destOrd="0" presId="urn:microsoft.com/office/officeart/2005/8/layout/list1"/>
-    <dgm:cxn modelId="{D198A771-5478-DA47-94C1-6C00B3A02D81}" type="presParOf" srcId="{BE83A6E2-2BA5-43A1-8C0D-C6E5F457D314}" destId="{171FAA85-BEFD-4F40-B397-51C6C973E1C8}" srcOrd="4" destOrd="0" presId="urn:microsoft.com/office/officeart/2005/8/layout/list1"/>
-    <dgm:cxn modelId="{D98404A6-95E5-1C4B-802B-38889FCD1487}" type="presParOf" srcId="{171FAA85-BEFD-4F40-B397-51C6C973E1C8}" destId="{E4F96728-ABBA-4055-80F1-0F917DC472ED}" srcOrd="0" destOrd="0" presId="urn:microsoft.com/office/officeart/2005/8/layout/list1"/>
-    <dgm:cxn modelId="{25AEC904-5936-1843-862D-F89B30005BA4}" type="presParOf" srcId="{171FAA85-BEFD-4F40-B397-51C6C973E1C8}" destId="{D284B1F1-2ED0-409C-8C19-8E71C3ED87D3}" srcOrd="1" destOrd="0" presId="urn:microsoft.com/office/officeart/2005/8/layout/list1"/>
-    <dgm:cxn modelId="{4C042FF1-56EB-404E-8568-222EEE6C3E1D}" type="presParOf" srcId="{BE83A6E2-2BA5-43A1-8C0D-C6E5F457D314}" destId="{1DA285FB-77A1-4CF1-AF71-E9415406CC47}" srcOrd="5" destOrd="0" presId="urn:microsoft.com/office/officeart/2005/8/layout/list1"/>
-    <dgm:cxn modelId="{F5386834-A251-104C-85C8-5BC57B24DB03}" type="presParOf" srcId="{BE83A6E2-2BA5-43A1-8C0D-C6E5F457D314}" destId="{63871D0D-D49B-485C-8BBB-CCDA2FC0EEA6}" srcOrd="6" destOrd="0" presId="urn:microsoft.com/office/officeart/2005/8/layout/list1"/>
-    <dgm:cxn modelId="{4C23CA9F-816A-1B4C-9ADB-53B9DA526497}" type="presParOf" srcId="{BE83A6E2-2BA5-43A1-8C0D-C6E5F457D314}" destId="{311DF82A-6736-4DE9-B224-404523F7B31C}" srcOrd="7" destOrd="0" presId="urn:microsoft.com/office/officeart/2005/8/layout/list1"/>
-    <dgm:cxn modelId="{3A3D2B34-CB0E-2C42-9786-8A5A8F10EC26}" type="presParOf" srcId="{BE83A6E2-2BA5-43A1-8C0D-C6E5F457D314}" destId="{BB5AD3FE-0C2A-4274-8896-A68EB25EB29B}" srcOrd="8" destOrd="0" presId="urn:microsoft.com/office/officeart/2005/8/layout/list1"/>
-    <dgm:cxn modelId="{B4062092-B534-6742-A322-0DAA5ADA9A3C}" type="presParOf" srcId="{BB5AD3FE-0C2A-4274-8896-A68EB25EB29B}" destId="{D2128BEE-7D25-4AB6-A787-4B322850F65B}" srcOrd="0" destOrd="0" presId="urn:microsoft.com/office/officeart/2005/8/layout/list1"/>
-    <dgm:cxn modelId="{1FE3A1E7-E834-8A4F-BE30-8F5A291A4BC5}" type="presParOf" srcId="{BB5AD3FE-0C2A-4274-8896-A68EB25EB29B}" destId="{6AF31440-6FF4-40FE-9C6A-D4CD2B581996}" srcOrd="1" destOrd="0" presId="urn:microsoft.com/office/officeart/2005/8/layout/list1"/>
-    <dgm:cxn modelId="{3D9D3CA3-2C8C-DF4F-9AF4-509D49FC3936}" type="presParOf" srcId="{BE83A6E2-2BA5-43A1-8C0D-C6E5F457D314}" destId="{FC6A8613-3928-4E79-960C-653974D2054A}" srcOrd="9" destOrd="0" presId="urn:microsoft.com/office/officeart/2005/8/layout/list1"/>
-    <dgm:cxn modelId="{BF47F501-7C17-9641-836C-E691B0B5C526}" type="presParOf" srcId="{BE83A6E2-2BA5-43A1-8C0D-C6E5F457D314}" destId="{A9743484-E6E3-478D-938F-A56BCC7F0C74}" srcOrd="10" destOrd="0" presId="urn:microsoft.com/office/officeart/2005/8/layout/list1"/>
+    <dgm:cxn modelId="{A4DD817F-E035-DC42-B145-DA842FBB6E99}" type="presOf" srcId="{49164C25-BAA3-4B23-91D8-5BF926067234}" destId="{80C2FE80-161C-48DE-B45A-877C319F9BB7}" srcOrd="0" destOrd="0" presId="urn:microsoft.com/office/officeart/2005/8/layout/list1"/>
+    <dgm:cxn modelId="{84C907A6-F9C6-3643-9994-1852A11F7D32}" type="presOf" srcId="{0FDFF73A-014D-4FF1-98D9-8F55EBA4ACF0}" destId="{D2128BEE-7D25-4AB6-A787-4B322850F65B}" srcOrd="0" destOrd="0" presId="urn:microsoft.com/office/officeart/2005/8/layout/list1"/>
+    <dgm:cxn modelId="{92F99AF3-95FA-544B-98F3-AF4D0EAE2E47}" type="presOf" srcId="{2A199B26-E5C2-4AEF-B013-DF5100C38D58}" destId="{E4F96728-ABBA-4055-80F1-0F917DC472ED}" srcOrd="0" destOrd="0" presId="urn:microsoft.com/office/officeart/2005/8/layout/list1"/>
+    <dgm:cxn modelId="{054BEE80-3322-A142-A722-EAB9C9350E45}" type="presOf" srcId="{0FDFF73A-014D-4FF1-98D9-8F55EBA4ACF0}" destId="{6AF31440-6FF4-40FE-9C6A-D4CD2B581996}" srcOrd="1" destOrd="0" presId="urn:microsoft.com/office/officeart/2005/8/layout/list1"/>
+    <dgm:cxn modelId="{22C0D7F4-2603-2F43-A23B-D8284CD10FE5}" type="presOf" srcId="{49164C25-BAA3-4B23-91D8-5BF926067234}" destId="{D9153777-E8EA-4E53-84CD-FECB4D64A331}" srcOrd="1" destOrd="0" presId="urn:microsoft.com/office/officeart/2005/8/layout/list1"/>
+    <dgm:cxn modelId="{DA5CE23E-43EC-9D4F-955A-729D488F881A}" type="presOf" srcId="{CA13F3DD-7409-43DC-8C03-AF08CB4EEED6}" destId="{BE83A6E2-2BA5-43A1-8C0D-C6E5F457D314}" srcOrd="0" destOrd="0" presId="urn:microsoft.com/office/officeart/2005/8/layout/list1"/>
+    <dgm:cxn modelId="{940287CE-CA32-D748-8A75-364409D761B6}" type="presParOf" srcId="{BE83A6E2-2BA5-43A1-8C0D-C6E5F457D314}" destId="{21E96E3E-3BE1-427D-B8D1-A4BF3AAC0FE0}" srcOrd="0" destOrd="0" presId="urn:microsoft.com/office/officeart/2005/8/layout/list1"/>
+    <dgm:cxn modelId="{1AAC287D-5E00-F84E-8070-743D6F10F285}" type="presParOf" srcId="{21E96E3E-3BE1-427D-B8D1-A4BF3AAC0FE0}" destId="{80C2FE80-161C-48DE-B45A-877C319F9BB7}" srcOrd="0" destOrd="0" presId="urn:microsoft.com/office/officeart/2005/8/layout/list1"/>
+    <dgm:cxn modelId="{8FE9EE3E-C52E-0640-B981-462ADCA9AC1F}" type="presParOf" srcId="{21E96E3E-3BE1-427D-B8D1-A4BF3AAC0FE0}" destId="{D9153777-E8EA-4E53-84CD-FECB4D64A331}" srcOrd="1" destOrd="0" presId="urn:microsoft.com/office/officeart/2005/8/layout/list1"/>
+    <dgm:cxn modelId="{DA0BAC90-47F0-2F48-A7CA-152915581FFE}" type="presParOf" srcId="{BE83A6E2-2BA5-43A1-8C0D-C6E5F457D314}" destId="{4D2C1700-B8ED-4A3D-A152-F05142C40AE8}" srcOrd="1" destOrd="0" presId="urn:microsoft.com/office/officeart/2005/8/layout/list1"/>
+    <dgm:cxn modelId="{B645A016-AB65-474C-A250-689605E4DDE9}" type="presParOf" srcId="{BE83A6E2-2BA5-43A1-8C0D-C6E5F457D314}" destId="{F91C3B9D-0636-46C7-A69F-CE50CB18F224}" srcOrd="2" destOrd="0" presId="urn:microsoft.com/office/officeart/2005/8/layout/list1"/>
+    <dgm:cxn modelId="{78606D6F-1173-5A4B-8C9C-29804EC60168}" type="presParOf" srcId="{BE83A6E2-2BA5-43A1-8C0D-C6E5F457D314}" destId="{49606337-7381-4E74-9CD0-C93DD6371B4C}" srcOrd="3" destOrd="0" presId="urn:microsoft.com/office/officeart/2005/8/layout/list1"/>
+    <dgm:cxn modelId="{70675354-FF72-644A-942B-11B37706406E}" type="presParOf" srcId="{BE83A6E2-2BA5-43A1-8C0D-C6E5F457D314}" destId="{171FAA85-BEFD-4F40-B397-51C6C973E1C8}" srcOrd="4" destOrd="0" presId="urn:microsoft.com/office/officeart/2005/8/layout/list1"/>
+    <dgm:cxn modelId="{D88BB457-0282-934D-83BA-49F839E0A7F6}" type="presParOf" srcId="{171FAA85-BEFD-4F40-B397-51C6C973E1C8}" destId="{E4F96728-ABBA-4055-80F1-0F917DC472ED}" srcOrd="0" destOrd="0" presId="urn:microsoft.com/office/officeart/2005/8/layout/list1"/>
+    <dgm:cxn modelId="{AF951ECA-1F87-6240-9504-10C3AAA3E53B}" type="presParOf" srcId="{171FAA85-BEFD-4F40-B397-51C6C973E1C8}" destId="{D284B1F1-2ED0-409C-8C19-8E71C3ED87D3}" srcOrd="1" destOrd="0" presId="urn:microsoft.com/office/officeart/2005/8/layout/list1"/>
+    <dgm:cxn modelId="{81A4933D-E8FA-ED4F-9E26-27F7C0C38B12}" type="presParOf" srcId="{BE83A6E2-2BA5-43A1-8C0D-C6E5F457D314}" destId="{1DA285FB-77A1-4CF1-AF71-E9415406CC47}" srcOrd="5" destOrd="0" presId="urn:microsoft.com/office/officeart/2005/8/layout/list1"/>
+    <dgm:cxn modelId="{1F312B77-216C-0541-BBAA-8310AB9352AD}" type="presParOf" srcId="{BE83A6E2-2BA5-43A1-8C0D-C6E5F457D314}" destId="{63871D0D-D49B-485C-8BBB-CCDA2FC0EEA6}" srcOrd="6" destOrd="0" presId="urn:microsoft.com/office/officeart/2005/8/layout/list1"/>
+    <dgm:cxn modelId="{B84D4584-9228-4943-A7DC-379C7E48379F}" type="presParOf" srcId="{BE83A6E2-2BA5-43A1-8C0D-C6E5F457D314}" destId="{311DF82A-6736-4DE9-B224-404523F7B31C}" srcOrd="7" destOrd="0" presId="urn:microsoft.com/office/officeart/2005/8/layout/list1"/>
+    <dgm:cxn modelId="{6B16AA47-B866-454B-BE36-1F731103B620}" type="presParOf" srcId="{BE83A6E2-2BA5-43A1-8C0D-C6E5F457D314}" destId="{BB5AD3FE-0C2A-4274-8896-A68EB25EB29B}" srcOrd="8" destOrd="0" presId="urn:microsoft.com/office/officeart/2005/8/layout/list1"/>
+    <dgm:cxn modelId="{80D79780-1B74-E946-94C8-AE74BC6562E1}" type="presParOf" srcId="{BB5AD3FE-0C2A-4274-8896-A68EB25EB29B}" destId="{D2128BEE-7D25-4AB6-A787-4B322850F65B}" srcOrd="0" destOrd="0" presId="urn:microsoft.com/office/officeart/2005/8/layout/list1"/>
+    <dgm:cxn modelId="{4A296F3B-8608-BB47-92CA-E8469D1BD33B}" type="presParOf" srcId="{BB5AD3FE-0C2A-4274-8896-A68EB25EB29B}" destId="{6AF31440-6FF4-40FE-9C6A-D4CD2B581996}" srcOrd="1" destOrd="0" presId="urn:microsoft.com/office/officeart/2005/8/layout/list1"/>
+    <dgm:cxn modelId="{977F0F81-22A1-C64A-B004-87E9AC826B7D}" type="presParOf" srcId="{BE83A6E2-2BA5-43A1-8C0D-C6E5F457D314}" destId="{FC6A8613-3928-4E79-960C-653974D2054A}" srcOrd="9" destOrd="0" presId="urn:microsoft.com/office/officeart/2005/8/layout/list1"/>
+    <dgm:cxn modelId="{FCE577B1-78A9-774C-9DEE-B371F98B6F0E}" type="presParOf" srcId="{BE83A6E2-2BA5-43A1-8C0D-C6E5F457D314}" destId="{A9743484-E6E3-478D-938F-A56BCC7F0C74}" srcOrd="10" destOrd="0" presId="urn:microsoft.com/office/officeart/2005/8/layout/list1"/>
   </dgm:cxnLst>
   <dgm:bg/>
   <dgm:whole/>
@@ -10876,7 +11109,7 @@
                 <a:sysClr val="windowText" lastClr="000000"/>
               </a:solidFill>
             </a:rPr>
-            <a:t>Share documents and ideas</a:t>
+            <a:t>Share suggestions and ideas</a:t>
           </a:r>
         </a:p>
       </dgm:t>
@@ -10961,7 +11194,7 @@
         <a:p>
           <a:r>
             <a:rPr lang="de-DE"/>
-            <a:t>Refine and restructure documents and ideas</a:t>
+            <a:t>Refine and restructure ideas</a:t>
           </a:r>
         </a:p>
       </dgm:t>
@@ -11120,31 +11353,31 @@
     </dgm:pt>
   </dgm:ptLst>
   <dgm:cxnLst>
-    <dgm:cxn modelId="{5F25B4F6-8816-8D45-8CDF-97FA3B3B3075}" type="presOf" srcId="{C9CE0E9A-BC6D-4B69-B20A-4745A3BA0154}" destId="{94E78EA4-1B7C-4649-944B-6F9BD0D97C23}" srcOrd="0" destOrd="0" presId="urn:microsoft.com/office/officeart/2005/8/layout/cycle8"/>
     <dgm:cxn modelId="{E6186615-BA9A-4AC4-B89A-91C2FFF213BD}" srcId="{11A8736F-25EC-48CD-9AA0-75608B7747BB}" destId="{38CB81FE-A90B-4C38-99FF-6DB10AD270F3}" srcOrd="2" destOrd="0" parTransId="{957BBDF3-56EA-4F0C-BD99-2D3BC1EE50C9}" sibTransId="{C00938E3-7691-46F1-8ECC-CF1AE3DB8073}"/>
-    <dgm:cxn modelId="{E0BB85CA-1DAE-2D44-8B35-78901AD4B8EF}" type="presOf" srcId="{38CB81FE-A90B-4C38-99FF-6DB10AD270F3}" destId="{CF866A34-D90B-4E5B-A67B-F7C93B839F1D}" srcOrd="0" destOrd="0" presId="urn:microsoft.com/office/officeart/2005/8/layout/cycle8"/>
-    <dgm:cxn modelId="{02B4A212-1854-F945-A507-3AAE1689EE8B}" type="presOf" srcId="{38CB81FE-A90B-4C38-99FF-6DB10AD270F3}" destId="{0F5D5DA1-0E83-4707-BD78-8646DA9B8403}" srcOrd="1" destOrd="0" presId="urn:microsoft.com/office/officeart/2005/8/layout/cycle8"/>
-    <dgm:cxn modelId="{07153381-C10A-DD48-95B7-41471CF669F0}" type="presOf" srcId="{11A8736F-25EC-48CD-9AA0-75608B7747BB}" destId="{9C00AC10-FC09-4655-8EC6-047AF2F0E201}" srcOrd="0" destOrd="0" presId="urn:microsoft.com/office/officeart/2005/8/layout/cycle8"/>
     <dgm:cxn modelId="{FE326419-7EBC-4783-9DEA-FD8B0ACCB69C}" srcId="{11A8736F-25EC-48CD-9AA0-75608B7747BB}" destId="{C9CE0E9A-BC6D-4B69-B20A-4745A3BA0154}" srcOrd="0" destOrd="0" parTransId="{7233E442-D312-45CB-986E-2DFBB293320E}" sibTransId="{EE49A9D3-F02B-40A7-96E4-57CBBD63E494}"/>
-    <dgm:cxn modelId="{F0E74683-DBD8-E247-BAF6-A96DC84E3DA2}" type="presOf" srcId="{63E97CC7-5753-49A1-9BBA-44B694A1DB43}" destId="{79E313E7-72D3-4C29-B9B5-A539BC5F4986}" srcOrd="1" destOrd="0" presId="urn:microsoft.com/office/officeart/2005/8/layout/cycle8"/>
-    <dgm:cxn modelId="{0F70326A-E456-0B4E-BFEA-A8866738E524}" type="presOf" srcId="{C9CE0E9A-BC6D-4B69-B20A-4745A3BA0154}" destId="{CF3B9CAE-9422-44C6-B6B3-663A747DE675}" srcOrd="1" destOrd="0" presId="urn:microsoft.com/office/officeart/2005/8/layout/cycle8"/>
-    <dgm:cxn modelId="{212884C0-22F4-364B-AE7A-466126BEDEE7}" type="presOf" srcId="{63E97CC7-5753-49A1-9BBA-44B694A1DB43}" destId="{C4CB50EB-E6CA-4EB6-AFC3-6FD0ADE66D19}" srcOrd="0" destOrd="0" presId="urn:microsoft.com/office/officeart/2005/8/layout/cycle8"/>
+    <dgm:cxn modelId="{F4AFC722-67AC-174F-B112-2DAAA25DA417}" type="presOf" srcId="{11A8736F-25EC-48CD-9AA0-75608B7747BB}" destId="{9C00AC10-FC09-4655-8EC6-047AF2F0E201}" srcOrd="0" destOrd="0" presId="urn:microsoft.com/office/officeart/2005/8/layout/cycle8"/>
+    <dgm:cxn modelId="{B4D5201C-B17E-1841-B490-615FFF8C3CBF}" type="presOf" srcId="{C9CE0E9A-BC6D-4B69-B20A-4745A3BA0154}" destId="{CF3B9CAE-9422-44C6-B6B3-663A747DE675}" srcOrd="1" destOrd="0" presId="urn:microsoft.com/office/officeart/2005/8/layout/cycle8"/>
+    <dgm:cxn modelId="{D33567A4-9907-E746-9E09-7D9707EEC815}" type="presOf" srcId="{63E97CC7-5753-49A1-9BBA-44B694A1DB43}" destId="{79E313E7-72D3-4C29-B9B5-A539BC5F4986}" srcOrd="1" destOrd="0" presId="urn:microsoft.com/office/officeart/2005/8/layout/cycle8"/>
+    <dgm:cxn modelId="{53383E24-5EF3-784B-8634-1146FC530503}" type="presOf" srcId="{C9CE0E9A-BC6D-4B69-B20A-4745A3BA0154}" destId="{94E78EA4-1B7C-4649-944B-6F9BD0D97C23}" srcOrd="0" destOrd="0" presId="urn:microsoft.com/office/officeart/2005/8/layout/cycle8"/>
+    <dgm:cxn modelId="{D85A928F-4AEC-204D-848C-0F70058C3FC9}" type="presOf" srcId="{63E97CC7-5753-49A1-9BBA-44B694A1DB43}" destId="{C4CB50EB-E6CA-4EB6-AFC3-6FD0ADE66D19}" srcOrd="0" destOrd="0" presId="urn:microsoft.com/office/officeart/2005/8/layout/cycle8"/>
+    <dgm:cxn modelId="{7FF69499-30A9-0243-9A2A-89F3D0F95EE2}" type="presOf" srcId="{38CB81FE-A90B-4C38-99FF-6DB10AD270F3}" destId="{0F5D5DA1-0E83-4707-BD78-8646DA9B8403}" srcOrd="1" destOrd="0" presId="urn:microsoft.com/office/officeart/2005/8/layout/cycle8"/>
     <dgm:cxn modelId="{8B25C975-4A12-4233-9318-061C195689A5}" srcId="{11A8736F-25EC-48CD-9AA0-75608B7747BB}" destId="{63E97CC7-5753-49A1-9BBA-44B694A1DB43}" srcOrd="1" destOrd="0" parTransId="{C2917554-18E2-4C2E-A86F-7E70F72A1E7B}" sibTransId="{3B88D11C-A1BC-4DB3-95DA-C9366E32C8FC}"/>
-    <dgm:cxn modelId="{8251A7DE-4EF8-0D4D-AC51-33A6B4D91434}" type="presParOf" srcId="{9C00AC10-FC09-4655-8EC6-047AF2F0E201}" destId="{94E78EA4-1B7C-4649-944B-6F9BD0D97C23}" srcOrd="0" destOrd="0" presId="urn:microsoft.com/office/officeart/2005/8/layout/cycle8"/>
-    <dgm:cxn modelId="{457EDC0C-01A4-5749-96CB-7E966C963C35}" type="presParOf" srcId="{9C00AC10-FC09-4655-8EC6-047AF2F0E201}" destId="{BDCB17FC-F75D-40E1-B216-488F381B5EC6}" srcOrd="1" destOrd="0" presId="urn:microsoft.com/office/officeart/2005/8/layout/cycle8"/>
-    <dgm:cxn modelId="{313CEE9D-BF97-A94B-9101-551BA78C7CCD}" type="presParOf" srcId="{9C00AC10-FC09-4655-8EC6-047AF2F0E201}" destId="{66322C8B-DB28-4CD3-BCA0-316D86C31F9C}" srcOrd="2" destOrd="0" presId="urn:microsoft.com/office/officeart/2005/8/layout/cycle8"/>
-    <dgm:cxn modelId="{3E77BEDA-42DD-B14B-8790-6563F9032B6D}" type="presParOf" srcId="{9C00AC10-FC09-4655-8EC6-047AF2F0E201}" destId="{CF3B9CAE-9422-44C6-B6B3-663A747DE675}" srcOrd="3" destOrd="0" presId="urn:microsoft.com/office/officeart/2005/8/layout/cycle8"/>
-    <dgm:cxn modelId="{4A551774-14FA-C748-AFBC-4D6A662C250F}" type="presParOf" srcId="{9C00AC10-FC09-4655-8EC6-047AF2F0E201}" destId="{C4CB50EB-E6CA-4EB6-AFC3-6FD0ADE66D19}" srcOrd="4" destOrd="0" presId="urn:microsoft.com/office/officeart/2005/8/layout/cycle8"/>
-    <dgm:cxn modelId="{246D55D2-380F-8E4B-8262-78AD00E98EDA}" type="presParOf" srcId="{9C00AC10-FC09-4655-8EC6-047AF2F0E201}" destId="{3DC987B6-30CD-4BF1-A16E-510C623C704A}" srcOrd="5" destOrd="0" presId="urn:microsoft.com/office/officeart/2005/8/layout/cycle8"/>
-    <dgm:cxn modelId="{76273854-05DA-F94F-828F-5DE9EC540173}" type="presParOf" srcId="{9C00AC10-FC09-4655-8EC6-047AF2F0E201}" destId="{FF22405B-3B3C-4783-8D60-2E0E71339526}" srcOrd="6" destOrd="0" presId="urn:microsoft.com/office/officeart/2005/8/layout/cycle8"/>
-    <dgm:cxn modelId="{8CDBCB08-64F4-3747-9316-7DDF266C752C}" type="presParOf" srcId="{9C00AC10-FC09-4655-8EC6-047AF2F0E201}" destId="{79E313E7-72D3-4C29-B9B5-A539BC5F4986}" srcOrd="7" destOrd="0" presId="urn:microsoft.com/office/officeart/2005/8/layout/cycle8"/>
-    <dgm:cxn modelId="{CC8776AE-E62C-794F-8F46-72B93FF50B2E}" type="presParOf" srcId="{9C00AC10-FC09-4655-8EC6-047AF2F0E201}" destId="{CF866A34-D90B-4E5B-A67B-F7C93B839F1D}" srcOrd="8" destOrd="0" presId="urn:microsoft.com/office/officeart/2005/8/layout/cycle8"/>
-    <dgm:cxn modelId="{3DF7E28B-B424-1849-9353-BF21541D121F}" type="presParOf" srcId="{9C00AC10-FC09-4655-8EC6-047AF2F0E201}" destId="{A590C2E5-3074-4574-9BC2-7154767724F4}" srcOrd="9" destOrd="0" presId="urn:microsoft.com/office/officeart/2005/8/layout/cycle8"/>
-    <dgm:cxn modelId="{5FA50D08-95B3-554E-B08B-BE732C98AAE6}" type="presParOf" srcId="{9C00AC10-FC09-4655-8EC6-047AF2F0E201}" destId="{A457ED4E-E836-4890-B68B-E76491268EAE}" srcOrd="10" destOrd="0" presId="urn:microsoft.com/office/officeart/2005/8/layout/cycle8"/>
-    <dgm:cxn modelId="{A4E59721-5372-7D4E-BC30-9509E9C9B264}" type="presParOf" srcId="{9C00AC10-FC09-4655-8EC6-047AF2F0E201}" destId="{0F5D5DA1-0E83-4707-BD78-8646DA9B8403}" srcOrd="11" destOrd="0" presId="urn:microsoft.com/office/officeart/2005/8/layout/cycle8"/>
-    <dgm:cxn modelId="{A0467E55-78D4-D04E-8637-9984820F46CF}" type="presParOf" srcId="{9C00AC10-FC09-4655-8EC6-047AF2F0E201}" destId="{B65D9671-6A4C-4E7A-BB1A-4EFB8837FE06}" srcOrd="12" destOrd="0" presId="urn:microsoft.com/office/officeart/2005/8/layout/cycle8"/>
-    <dgm:cxn modelId="{88B0D44B-D7FB-7441-925E-E94A8895B138}" type="presParOf" srcId="{9C00AC10-FC09-4655-8EC6-047AF2F0E201}" destId="{16192678-8D18-40EF-BA08-2AC66919D453}" srcOrd="13" destOrd="0" presId="urn:microsoft.com/office/officeart/2005/8/layout/cycle8"/>
-    <dgm:cxn modelId="{D8E5A754-6646-7747-8690-3FF7A594F618}" type="presParOf" srcId="{9C00AC10-FC09-4655-8EC6-047AF2F0E201}" destId="{314383CF-54EB-4A00-8184-4B1E21A99920}" srcOrd="14" destOrd="0" presId="urn:microsoft.com/office/officeart/2005/8/layout/cycle8"/>
+    <dgm:cxn modelId="{2DE44A9A-65E5-2948-8274-B422E8400FBE}" type="presOf" srcId="{38CB81FE-A90B-4C38-99FF-6DB10AD270F3}" destId="{CF866A34-D90B-4E5B-A67B-F7C93B839F1D}" srcOrd="0" destOrd="0" presId="urn:microsoft.com/office/officeart/2005/8/layout/cycle8"/>
+    <dgm:cxn modelId="{EFEB8156-9178-E84F-AE1B-7043B149E69A}" type="presParOf" srcId="{9C00AC10-FC09-4655-8EC6-047AF2F0E201}" destId="{94E78EA4-1B7C-4649-944B-6F9BD0D97C23}" srcOrd="0" destOrd="0" presId="urn:microsoft.com/office/officeart/2005/8/layout/cycle8"/>
+    <dgm:cxn modelId="{97EB73BC-B56A-6347-BD88-6565E5046C27}" type="presParOf" srcId="{9C00AC10-FC09-4655-8EC6-047AF2F0E201}" destId="{BDCB17FC-F75D-40E1-B216-488F381B5EC6}" srcOrd="1" destOrd="0" presId="urn:microsoft.com/office/officeart/2005/8/layout/cycle8"/>
+    <dgm:cxn modelId="{7C591E5B-E2FF-6F4A-8A42-9A2C05CC2639}" type="presParOf" srcId="{9C00AC10-FC09-4655-8EC6-047AF2F0E201}" destId="{66322C8B-DB28-4CD3-BCA0-316D86C31F9C}" srcOrd="2" destOrd="0" presId="urn:microsoft.com/office/officeart/2005/8/layout/cycle8"/>
+    <dgm:cxn modelId="{0CC1E1B7-1C24-3045-AEAA-A66194D438DA}" type="presParOf" srcId="{9C00AC10-FC09-4655-8EC6-047AF2F0E201}" destId="{CF3B9CAE-9422-44C6-B6B3-663A747DE675}" srcOrd="3" destOrd="0" presId="urn:microsoft.com/office/officeart/2005/8/layout/cycle8"/>
+    <dgm:cxn modelId="{23F74DF8-8D86-4C4F-AB58-70734BF2567F}" type="presParOf" srcId="{9C00AC10-FC09-4655-8EC6-047AF2F0E201}" destId="{C4CB50EB-E6CA-4EB6-AFC3-6FD0ADE66D19}" srcOrd="4" destOrd="0" presId="urn:microsoft.com/office/officeart/2005/8/layout/cycle8"/>
+    <dgm:cxn modelId="{86B2F1AB-0D61-9C47-B963-1ECA8F55A6A7}" type="presParOf" srcId="{9C00AC10-FC09-4655-8EC6-047AF2F0E201}" destId="{3DC987B6-30CD-4BF1-A16E-510C623C704A}" srcOrd="5" destOrd="0" presId="urn:microsoft.com/office/officeart/2005/8/layout/cycle8"/>
+    <dgm:cxn modelId="{88D54175-C9B5-3844-B133-95965650A02C}" type="presParOf" srcId="{9C00AC10-FC09-4655-8EC6-047AF2F0E201}" destId="{FF22405B-3B3C-4783-8D60-2E0E71339526}" srcOrd="6" destOrd="0" presId="urn:microsoft.com/office/officeart/2005/8/layout/cycle8"/>
+    <dgm:cxn modelId="{35C191D0-D103-6A42-97E2-11C61B5AC57C}" type="presParOf" srcId="{9C00AC10-FC09-4655-8EC6-047AF2F0E201}" destId="{79E313E7-72D3-4C29-B9B5-A539BC5F4986}" srcOrd="7" destOrd="0" presId="urn:microsoft.com/office/officeart/2005/8/layout/cycle8"/>
+    <dgm:cxn modelId="{1BB25E90-E9C3-4B47-BD32-71A21F0E8F4F}" type="presParOf" srcId="{9C00AC10-FC09-4655-8EC6-047AF2F0E201}" destId="{CF866A34-D90B-4E5B-A67B-F7C93B839F1D}" srcOrd="8" destOrd="0" presId="urn:microsoft.com/office/officeart/2005/8/layout/cycle8"/>
+    <dgm:cxn modelId="{9839652D-F916-C04D-819E-EA8711BEFFF6}" type="presParOf" srcId="{9C00AC10-FC09-4655-8EC6-047AF2F0E201}" destId="{A590C2E5-3074-4574-9BC2-7154767724F4}" srcOrd="9" destOrd="0" presId="urn:microsoft.com/office/officeart/2005/8/layout/cycle8"/>
+    <dgm:cxn modelId="{CD1AA44B-4C76-F247-8F06-4C22619AB5FE}" type="presParOf" srcId="{9C00AC10-FC09-4655-8EC6-047AF2F0E201}" destId="{A457ED4E-E836-4890-B68B-E76491268EAE}" srcOrd="10" destOrd="0" presId="urn:microsoft.com/office/officeart/2005/8/layout/cycle8"/>
+    <dgm:cxn modelId="{8C11F38F-28B3-BE41-A03E-02025DAA607E}" type="presParOf" srcId="{9C00AC10-FC09-4655-8EC6-047AF2F0E201}" destId="{0F5D5DA1-0E83-4707-BD78-8646DA9B8403}" srcOrd="11" destOrd="0" presId="urn:microsoft.com/office/officeart/2005/8/layout/cycle8"/>
+    <dgm:cxn modelId="{8F697C67-2CFA-8C4F-B0F8-2C3627F7B644}" type="presParOf" srcId="{9C00AC10-FC09-4655-8EC6-047AF2F0E201}" destId="{B65D9671-6A4C-4E7A-BB1A-4EFB8837FE06}" srcOrd="12" destOrd="0" presId="urn:microsoft.com/office/officeart/2005/8/layout/cycle8"/>
+    <dgm:cxn modelId="{F1F5E317-6C07-EC49-8B92-6A7D1F93FEF1}" type="presParOf" srcId="{9C00AC10-FC09-4655-8EC6-047AF2F0E201}" destId="{16192678-8D18-40EF-BA08-2AC66919D453}" srcOrd="13" destOrd="0" presId="urn:microsoft.com/office/officeart/2005/8/layout/cycle8"/>
+    <dgm:cxn modelId="{D18F2608-151C-F349-B680-B7D7AA53FE4A}" type="presParOf" srcId="{9C00AC10-FC09-4655-8EC6-047AF2F0E201}" destId="{314383CF-54EB-4A00-8184-4B1E21A99920}" srcOrd="14" destOrd="0" presId="urn:microsoft.com/office/officeart/2005/8/layout/cycle8"/>
   </dgm:cxnLst>
   <dgm:bg>
     <a:noFill/>
@@ -11475,26 +11708,26 @@
     </dgm:pt>
   </dgm:ptLst>
   <dgm:cxnLst>
-    <dgm:cxn modelId="{47FBF4B7-390E-DE4D-AAD7-EC14F3EE99AC}" type="presOf" srcId="{91CE3276-B105-41F8-860F-C740FC9317BF}" destId="{2B29DD98-A388-488A-B222-DCDF648DA34F}" srcOrd="0" destOrd="0" presId="urn:microsoft.com/office/officeart/2008/layout/RadialCluster"/>
     <dgm:cxn modelId="{857F68A7-92FD-4E75-8305-2A17B59471AE}" srcId="{20DA3A46-0524-4F58-BAE8-85E67E88D610}" destId="{6AF26F7F-975B-418E-9152-ED3DDE3DD5C2}" srcOrd="1" destOrd="0" parTransId="{E63C9F86-ADD3-4656-9D69-0E25C5176DD3}" sibTransId="{53C1523B-87B5-456D-8B33-F515F11B7012}"/>
-    <dgm:cxn modelId="{24737316-F097-6046-A3EB-03E6A744749A}" type="presOf" srcId="{BB9F1561-A915-4478-9D9F-C6F1EC5A2E4C}" destId="{6F022E88-57E9-4AF9-89AF-449B040EA156}" srcOrd="0" destOrd="0" presId="urn:microsoft.com/office/officeart/2008/layout/RadialCluster"/>
-    <dgm:cxn modelId="{CAAA83B1-3E34-4048-865E-A60553F43A25}" type="presOf" srcId="{E63C9F86-ADD3-4656-9D69-0E25C5176DD3}" destId="{AC2351CF-6AE9-40C5-B24E-A7EDC70A5647}" srcOrd="0" destOrd="0" presId="urn:microsoft.com/office/officeart/2008/layout/RadialCluster"/>
+    <dgm:cxn modelId="{64BAD52E-925C-2A45-B1D5-3445282652BC}" type="presOf" srcId="{6AF26F7F-975B-418E-9152-ED3DDE3DD5C2}" destId="{DE2C8A69-847C-496F-A781-644D13F816BE}" srcOrd="0" destOrd="0" presId="urn:microsoft.com/office/officeart/2008/layout/RadialCluster"/>
+    <dgm:cxn modelId="{C187E506-3E09-2D48-AB80-D136DEB416A6}" type="presOf" srcId="{E855BD7A-11F5-4B2E-997D-98CD18CE7D7A}" destId="{F0EAE35E-B2A1-41AC-BD19-918A328ACBA3}" srcOrd="0" destOrd="0" presId="urn:microsoft.com/office/officeart/2008/layout/RadialCluster"/>
+    <dgm:cxn modelId="{3C27069A-B291-E444-B513-E3A57A973DB1}" type="presOf" srcId="{91CE3276-B105-41F8-860F-C740FC9317BF}" destId="{2B29DD98-A388-488A-B222-DCDF648DA34F}" srcOrd="0" destOrd="0" presId="urn:microsoft.com/office/officeart/2008/layout/RadialCluster"/>
+    <dgm:cxn modelId="{E0DEFC75-7710-443C-A6A8-D6A0D1B08A87}" srcId="{20DA3A46-0524-4F58-BAE8-85E67E88D610}" destId="{91CE3276-B105-41F8-860F-C740FC9317BF}" srcOrd="0" destOrd="0" parTransId="{F62EAFA3-133A-45AC-8C73-F749230B6125}" sibTransId="{3F8EAF61-DE17-4385-8906-26D54D9ED761}"/>
+    <dgm:cxn modelId="{06C6E0F0-98C9-4FAC-BDA9-F0B8B75190F6}" srcId="{E855BD7A-11F5-4B2E-997D-98CD18CE7D7A}" destId="{20DA3A46-0524-4F58-BAE8-85E67E88D610}" srcOrd="0" destOrd="0" parTransId="{643DA9C2-6B35-413F-A9D4-1FFA9A6B29C0}" sibTransId="{650A5168-33A4-4A14-9315-BCDE5021E418}"/>
+    <dgm:cxn modelId="{913B7DD1-1D0D-544D-BC38-DD4BDC3B935A}" type="presOf" srcId="{BB9F1561-A915-4478-9D9F-C6F1EC5A2E4C}" destId="{6F022E88-57E9-4AF9-89AF-449B040EA156}" srcOrd="0" destOrd="0" presId="urn:microsoft.com/office/officeart/2008/layout/RadialCluster"/>
+    <dgm:cxn modelId="{D306D293-EE16-2A47-818D-90156EE06A8C}" type="presOf" srcId="{41058915-E652-42EB-89E0-D1A7E29C4FBB}" destId="{765E99B0-5167-4D3A-A3A0-E2399F4DA9D7}" srcOrd="0" destOrd="0" presId="urn:microsoft.com/office/officeart/2008/layout/RadialCluster"/>
+    <dgm:cxn modelId="{2815846D-C8E7-2848-A2F3-92FBC8996777}" type="presOf" srcId="{E63C9F86-ADD3-4656-9D69-0E25C5176DD3}" destId="{AC2351CF-6AE9-40C5-B24E-A7EDC70A5647}" srcOrd="0" destOrd="0" presId="urn:microsoft.com/office/officeart/2008/layout/RadialCluster"/>
+    <dgm:cxn modelId="{1F1C5AFE-2860-AA4E-BA32-1C302F721709}" type="presOf" srcId="{F62EAFA3-133A-45AC-8C73-F749230B6125}" destId="{B39D24E7-3B33-405F-8835-06ABA21EB0E2}" srcOrd="0" destOrd="0" presId="urn:microsoft.com/office/officeart/2008/layout/RadialCluster"/>
     <dgm:cxn modelId="{285D0FA3-92D5-490E-A8DD-31BB62CF2F48}" srcId="{20DA3A46-0524-4F58-BAE8-85E67E88D610}" destId="{BB9F1561-A915-4478-9D9F-C6F1EC5A2E4C}" srcOrd="2" destOrd="0" parTransId="{41058915-E652-42EB-89E0-D1A7E29C4FBB}" sibTransId="{B4ADF00B-5492-4517-91F9-B9265FADAE63}"/>
-    <dgm:cxn modelId="{4221457A-1537-F14B-B330-E3332BE373B7}" type="presOf" srcId="{20DA3A46-0524-4F58-BAE8-85E67E88D610}" destId="{8F334C52-91CB-4FD6-92B1-140BF3A06DA5}" srcOrd="0" destOrd="0" presId="urn:microsoft.com/office/officeart/2008/layout/RadialCluster"/>
-    <dgm:cxn modelId="{06C6E0F0-98C9-4FAC-BDA9-F0B8B75190F6}" srcId="{E855BD7A-11F5-4B2E-997D-98CD18CE7D7A}" destId="{20DA3A46-0524-4F58-BAE8-85E67E88D610}" srcOrd="0" destOrd="0" parTransId="{643DA9C2-6B35-413F-A9D4-1FFA9A6B29C0}" sibTransId="{650A5168-33A4-4A14-9315-BCDE5021E418}"/>
-    <dgm:cxn modelId="{B0A9DCF9-601A-E940-84CB-5B2D61B8DFCF}" type="presOf" srcId="{6AF26F7F-975B-418E-9152-ED3DDE3DD5C2}" destId="{DE2C8A69-847C-496F-A781-644D13F816BE}" srcOrd="0" destOrd="0" presId="urn:microsoft.com/office/officeart/2008/layout/RadialCluster"/>
-    <dgm:cxn modelId="{2201F83C-486D-2D40-8B38-2B7B3DA80743}" type="presOf" srcId="{F62EAFA3-133A-45AC-8C73-F749230B6125}" destId="{B39D24E7-3B33-405F-8835-06ABA21EB0E2}" srcOrd="0" destOrd="0" presId="urn:microsoft.com/office/officeart/2008/layout/RadialCluster"/>
-    <dgm:cxn modelId="{7279B8E4-B083-2849-9968-1F5E029CB8E2}" type="presOf" srcId="{E855BD7A-11F5-4B2E-997D-98CD18CE7D7A}" destId="{F0EAE35E-B2A1-41AC-BD19-918A328ACBA3}" srcOrd="0" destOrd="0" presId="urn:microsoft.com/office/officeart/2008/layout/RadialCluster"/>
-    <dgm:cxn modelId="{069AC34E-A187-1642-9C1E-E8B2044699B3}" type="presOf" srcId="{41058915-E652-42EB-89E0-D1A7E29C4FBB}" destId="{765E99B0-5167-4D3A-A3A0-E2399F4DA9D7}" srcOrd="0" destOrd="0" presId="urn:microsoft.com/office/officeart/2008/layout/RadialCluster"/>
-    <dgm:cxn modelId="{E0DEFC75-7710-443C-A6A8-D6A0D1B08A87}" srcId="{20DA3A46-0524-4F58-BAE8-85E67E88D610}" destId="{91CE3276-B105-41F8-860F-C740FC9317BF}" srcOrd="0" destOrd="0" parTransId="{F62EAFA3-133A-45AC-8C73-F749230B6125}" sibTransId="{3F8EAF61-DE17-4385-8906-26D54D9ED761}"/>
-    <dgm:cxn modelId="{E9A7D72A-CFA3-0F46-B03A-4AF33D974661}" type="presParOf" srcId="{F0EAE35E-B2A1-41AC-BD19-918A328ACBA3}" destId="{3C9D3736-DF83-4DF6-B5A1-0CE3DC080BD3}" srcOrd="0" destOrd="0" presId="urn:microsoft.com/office/officeart/2008/layout/RadialCluster"/>
-    <dgm:cxn modelId="{4E3555CA-7603-0449-8D53-1F2249E54E70}" type="presParOf" srcId="{3C9D3736-DF83-4DF6-B5A1-0CE3DC080BD3}" destId="{8F334C52-91CB-4FD6-92B1-140BF3A06DA5}" srcOrd="0" destOrd="0" presId="urn:microsoft.com/office/officeart/2008/layout/RadialCluster"/>
-    <dgm:cxn modelId="{27C15E6D-1E08-EC42-9A2B-FDD0373594FD}" type="presParOf" srcId="{3C9D3736-DF83-4DF6-B5A1-0CE3DC080BD3}" destId="{B39D24E7-3B33-405F-8835-06ABA21EB0E2}" srcOrd="1" destOrd="0" presId="urn:microsoft.com/office/officeart/2008/layout/RadialCluster"/>
-    <dgm:cxn modelId="{C880F928-A272-6048-AC72-E01BCDF287D1}" type="presParOf" srcId="{3C9D3736-DF83-4DF6-B5A1-0CE3DC080BD3}" destId="{2B29DD98-A388-488A-B222-DCDF648DA34F}" srcOrd="2" destOrd="0" presId="urn:microsoft.com/office/officeart/2008/layout/RadialCluster"/>
-    <dgm:cxn modelId="{ED571B52-2C03-DC44-AA6D-E5FEB7D9AE2C}" type="presParOf" srcId="{3C9D3736-DF83-4DF6-B5A1-0CE3DC080BD3}" destId="{AC2351CF-6AE9-40C5-B24E-A7EDC70A5647}" srcOrd="3" destOrd="0" presId="urn:microsoft.com/office/officeart/2008/layout/RadialCluster"/>
-    <dgm:cxn modelId="{D6AE503D-A5FA-6C41-A143-39D35199ED61}" type="presParOf" srcId="{3C9D3736-DF83-4DF6-B5A1-0CE3DC080BD3}" destId="{DE2C8A69-847C-496F-A781-644D13F816BE}" srcOrd="4" destOrd="0" presId="urn:microsoft.com/office/officeart/2008/layout/RadialCluster"/>
-    <dgm:cxn modelId="{C4031C43-4C9E-DE49-8A1D-138C5D19346E}" type="presParOf" srcId="{3C9D3736-DF83-4DF6-B5A1-0CE3DC080BD3}" destId="{765E99B0-5167-4D3A-A3A0-E2399F4DA9D7}" srcOrd="5" destOrd="0" presId="urn:microsoft.com/office/officeart/2008/layout/RadialCluster"/>
-    <dgm:cxn modelId="{559A6406-B957-4F42-B06A-EDB96AB7084B}" type="presParOf" srcId="{3C9D3736-DF83-4DF6-B5A1-0CE3DC080BD3}" destId="{6F022E88-57E9-4AF9-89AF-449B040EA156}" srcOrd="6" destOrd="0" presId="urn:microsoft.com/office/officeart/2008/layout/RadialCluster"/>
+    <dgm:cxn modelId="{114B744B-2231-5F42-8E96-294989ABF0B2}" type="presOf" srcId="{20DA3A46-0524-4F58-BAE8-85E67E88D610}" destId="{8F334C52-91CB-4FD6-92B1-140BF3A06DA5}" srcOrd="0" destOrd="0" presId="urn:microsoft.com/office/officeart/2008/layout/RadialCluster"/>
+    <dgm:cxn modelId="{23D2E033-2244-714F-BD84-CD7632CF9B90}" type="presParOf" srcId="{F0EAE35E-B2A1-41AC-BD19-918A328ACBA3}" destId="{3C9D3736-DF83-4DF6-B5A1-0CE3DC080BD3}" srcOrd="0" destOrd="0" presId="urn:microsoft.com/office/officeart/2008/layout/RadialCluster"/>
+    <dgm:cxn modelId="{C4FF2490-B822-864E-8763-CC836947AA17}" type="presParOf" srcId="{3C9D3736-DF83-4DF6-B5A1-0CE3DC080BD3}" destId="{8F334C52-91CB-4FD6-92B1-140BF3A06DA5}" srcOrd="0" destOrd="0" presId="urn:microsoft.com/office/officeart/2008/layout/RadialCluster"/>
+    <dgm:cxn modelId="{37068E88-C0EC-7340-B94F-D2A55BE76932}" type="presParOf" srcId="{3C9D3736-DF83-4DF6-B5A1-0CE3DC080BD3}" destId="{B39D24E7-3B33-405F-8835-06ABA21EB0E2}" srcOrd="1" destOrd="0" presId="urn:microsoft.com/office/officeart/2008/layout/RadialCluster"/>
+    <dgm:cxn modelId="{9ED2B631-8D50-D84F-AF8F-679C8BA8A155}" type="presParOf" srcId="{3C9D3736-DF83-4DF6-B5A1-0CE3DC080BD3}" destId="{2B29DD98-A388-488A-B222-DCDF648DA34F}" srcOrd="2" destOrd="0" presId="urn:microsoft.com/office/officeart/2008/layout/RadialCluster"/>
+    <dgm:cxn modelId="{34C6BBC3-FF70-E643-AD12-A3DF8FDC85CC}" type="presParOf" srcId="{3C9D3736-DF83-4DF6-B5A1-0CE3DC080BD3}" destId="{AC2351CF-6AE9-40C5-B24E-A7EDC70A5647}" srcOrd="3" destOrd="0" presId="urn:microsoft.com/office/officeart/2008/layout/RadialCluster"/>
+    <dgm:cxn modelId="{E80974FF-72E0-9645-9A0C-335D738E3973}" type="presParOf" srcId="{3C9D3736-DF83-4DF6-B5A1-0CE3DC080BD3}" destId="{DE2C8A69-847C-496F-A781-644D13F816BE}" srcOrd="4" destOrd="0" presId="urn:microsoft.com/office/officeart/2008/layout/RadialCluster"/>
+    <dgm:cxn modelId="{EC236804-09B7-5148-A34F-9596C182987A}" type="presParOf" srcId="{3C9D3736-DF83-4DF6-B5A1-0CE3DC080BD3}" destId="{765E99B0-5167-4D3A-A3A0-E2399F4DA9D7}" srcOrd="5" destOrd="0" presId="urn:microsoft.com/office/officeart/2008/layout/RadialCluster"/>
+    <dgm:cxn modelId="{D34BA65F-B1B5-934F-A6D7-57D9A2D8207D}" type="presParOf" srcId="{3C9D3736-DF83-4DF6-B5A1-0CE3DC080BD3}" destId="{6F022E88-57E9-4AF9-89AF-449B040EA156}" srcOrd="6" destOrd="0" presId="urn:microsoft.com/office/officeart/2008/layout/RadialCluster"/>
   </dgm:cxnLst>
   <dgm:bg/>
   <dgm:whole/>
@@ -11652,7 +11885,7 @@
         <a:p>
           <a:r>
             <a:rPr lang="de-DE"/>
-            <a:t>Upload documents and ideas </a:t>
+            <a:t>Upload suggestions and ideas </a:t>
           </a:r>
         </a:p>
       </dgm:t>
@@ -11982,47 +12215,47 @@
     </dgm:pt>
   </dgm:ptLst>
   <dgm:cxnLst>
+    <dgm:cxn modelId="{6437FD2B-1564-4CF0-8413-EF70CB37A549}" srcId="{184B2A9C-A6C2-4299-BDFE-4190FD56AA7B}" destId="{F9C3CF37-0359-4AF4-B828-D071114B7788}" srcOrd="0" destOrd="0" parTransId="{BEE0ADD1-C3D9-4938-A623-A4AC50CC5573}" sibTransId="{3DF4962E-D139-439A-AEBA-F927583430A8}"/>
+    <dgm:cxn modelId="{D4278920-4318-4520-BCD1-E74A11DCC598}" srcId="{D7A344A5-81CD-4F8D-9952-0871333FB6E9}" destId="{184B2A9C-A6C2-4299-BDFE-4190FD56AA7B}" srcOrd="1" destOrd="0" parTransId="{23C92A60-D29C-4B95-A6EC-821BF00B998C}" sibTransId="{D99DF251-FFCB-4860-BDC0-81255CB504B3}"/>
+    <dgm:cxn modelId="{DEB3FB03-849E-3240-BC32-366A427389EB}" type="presOf" srcId="{D7A344A5-81CD-4F8D-9952-0871333FB6E9}" destId="{6B09F2E4-EEC8-4731-9B60-5C11E0009F1F}" srcOrd="0" destOrd="0" presId="urn:microsoft.com/office/officeart/2005/8/layout/hProcess4"/>
+    <dgm:cxn modelId="{D8EB2FFE-38EE-604A-B47F-0778094CFCAC}" type="presOf" srcId="{EAA99548-5D73-4476-9B7C-A04E9E91F794}" destId="{95005087-EB63-493A-A079-11ADEC5C93BE}" srcOrd="0" destOrd="0" presId="urn:microsoft.com/office/officeart/2005/8/layout/hProcess4"/>
+    <dgm:cxn modelId="{9C58EBA6-257B-234E-B98C-944B4FBAF1B8}" type="presOf" srcId="{F7AF46FA-D15E-4636-84ED-17EBF9790BD3}" destId="{54E2C7D3-6E0F-46BF-B132-8C2BC0BFB89C}" srcOrd="0" destOrd="0" presId="urn:microsoft.com/office/officeart/2005/8/layout/hProcess4"/>
+    <dgm:cxn modelId="{AE909CC2-B22E-D147-84C7-F54AA21AEEB2}" type="presOf" srcId="{F9C3CF37-0359-4AF4-B828-D071114B7788}" destId="{034D3C34-F63E-42FC-B412-60DF79E763AC}" srcOrd="1" destOrd="0" presId="urn:microsoft.com/office/officeart/2005/8/layout/hProcess4"/>
     <dgm:cxn modelId="{6CAC710F-0501-4B3F-A80E-6BAF483FFF14}" srcId="{D7A344A5-81CD-4F8D-9952-0871333FB6E9}" destId="{F7AF46FA-D15E-4636-84ED-17EBF9790BD3}" srcOrd="0" destOrd="0" parTransId="{C3F1564F-7B25-4B4B-BA67-0424162C586E}" sibTransId="{EAA99548-5D73-4476-9B7C-A04E9E91F794}"/>
-    <dgm:cxn modelId="{8AF7355D-6532-0D49-A9ED-C7EDC7523F7C}" type="presOf" srcId="{F9C3CF37-0359-4AF4-B828-D071114B7788}" destId="{034D3C34-F63E-42FC-B412-60DF79E763AC}" srcOrd="1" destOrd="0" presId="urn:microsoft.com/office/officeart/2005/8/layout/hProcess4"/>
-    <dgm:cxn modelId="{A7633006-14E9-134C-9200-C4B0BED8DA65}" type="presOf" srcId="{01AEEF3B-5FF5-4CC6-967A-EEEE8D400983}" destId="{8F669BEC-9CC3-4314-974D-B1203EDEA0B4}" srcOrd="0" destOrd="0" presId="urn:microsoft.com/office/officeart/2005/8/layout/hProcess4"/>
-    <dgm:cxn modelId="{A14FDFDC-F955-2347-859E-6849E0FA8B39}" type="presOf" srcId="{F9C3CF37-0359-4AF4-B828-D071114B7788}" destId="{74B9572D-C71E-4DD7-878E-49F6A80F9E1C}" srcOrd="0" destOrd="0" presId="urn:microsoft.com/office/officeart/2005/8/layout/hProcess4"/>
-    <dgm:cxn modelId="{7BA3C85E-8AD5-764E-BD90-BC49A5BF6E57}" type="presOf" srcId="{F7AF46FA-D15E-4636-84ED-17EBF9790BD3}" destId="{54E2C7D3-6E0F-46BF-B132-8C2BC0BFB89C}" srcOrd="0" destOrd="0" presId="urn:microsoft.com/office/officeart/2005/8/layout/hProcess4"/>
-    <dgm:cxn modelId="{A45D7BCD-B2EB-1E43-B81D-21906315EA71}" type="presOf" srcId="{184B2A9C-A6C2-4299-BDFE-4190FD56AA7B}" destId="{4C2E42DE-EA66-4EA7-B2C6-7BFAC8068A29}" srcOrd="0" destOrd="0" presId="urn:microsoft.com/office/officeart/2005/8/layout/hProcess4"/>
+    <dgm:cxn modelId="{1B8A975E-94C2-0043-94D6-16DEFA28CAD7}" type="presOf" srcId="{184B2A9C-A6C2-4299-BDFE-4190FD56AA7B}" destId="{4C2E42DE-EA66-4EA7-B2C6-7BFAC8068A29}" srcOrd="0" destOrd="0" presId="urn:microsoft.com/office/officeart/2005/8/layout/hProcess4"/>
+    <dgm:cxn modelId="{F0806899-2EC4-3D41-B152-03253550B949}" type="presOf" srcId="{CC32BFC8-2157-4D6B-88CE-9071FCA4882C}" destId="{E62B49C2-3903-41E9-94EE-8D88A35D7DBA}" srcOrd="1" destOrd="0" presId="urn:microsoft.com/office/officeart/2005/8/layout/hProcess4"/>
+    <dgm:cxn modelId="{6CF8DBCD-4EFB-4C23-9E5E-AC04F4536EEF}" srcId="{F7AF46FA-D15E-4636-84ED-17EBF9790BD3}" destId="{CC32BFC8-2157-4D6B-88CE-9071FCA4882C}" srcOrd="0" destOrd="0" parTransId="{F374821F-4FAB-40D1-9F0E-DCD24AA3E6C5}" sibTransId="{6CC8DB0E-F332-47DF-A584-3B482B9B9009}"/>
+    <dgm:cxn modelId="{D893333E-83E1-0F48-9336-C3FB9D8F4827}" type="presOf" srcId="{2568A372-B747-4D5B-9C23-148FD943ECB9}" destId="{F130BF0A-F848-42BF-9ADE-202DB399997A}" srcOrd="0" destOrd="0" presId="urn:microsoft.com/office/officeart/2005/8/layout/hProcess4"/>
+    <dgm:cxn modelId="{579CEA96-7A79-AA49-92B1-7EFA42625A9F}" type="presOf" srcId="{F9C3CF37-0359-4AF4-B828-D071114B7788}" destId="{74B9572D-C71E-4DD7-878E-49F6A80F9E1C}" srcOrd="0" destOrd="0" presId="urn:microsoft.com/office/officeart/2005/8/layout/hProcess4"/>
+    <dgm:cxn modelId="{3B2E00E6-6743-8C47-A5C7-6DA58A531D57}" type="presOf" srcId="{CC32BFC8-2157-4D6B-88CE-9071FCA4882C}" destId="{B2C6630E-1BE2-470B-A312-375D3A7DA2D5}" srcOrd="0" destOrd="0" presId="urn:microsoft.com/office/officeart/2005/8/layout/hProcess4"/>
+    <dgm:cxn modelId="{282F4259-CD6F-1B48-A85B-9C48A51813BE}" type="presOf" srcId="{D99DF251-FFCB-4860-BDC0-81255CB504B3}" destId="{C45DD2E5-8381-47FD-BE57-110D12AAF5D9}" srcOrd="0" destOrd="0" presId="urn:microsoft.com/office/officeart/2005/8/layout/hProcess4"/>
+    <dgm:cxn modelId="{56ADB80A-61A9-1948-88B3-3BFDD04028A2}" type="presOf" srcId="{01AEEF3B-5FF5-4CC6-967A-EEEE8D400983}" destId="{8F669BEC-9CC3-4314-974D-B1203EDEA0B4}" srcOrd="0" destOrd="0" presId="urn:microsoft.com/office/officeart/2005/8/layout/hProcess4"/>
+    <dgm:cxn modelId="{85F23594-EE63-4C5E-947C-F0A66BB79D99}" srcId="{D7A344A5-81CD-4F8D-9952-0871333FB6E9}" destId="{01AEEF3B-5FF5-4CC6-967A-EEEE8D400983}" srcOrd="2" destOrd="0" parTransId="{8C403BB5-3D42-4C1C-B38C-EEC45CF92B44}" sibTransId="{8BFF7679-3754-42E4-8CE8-55EFCEC1BC91}"/>
+    <dgm:cxn modelId="{1C63A229-B728-C64D-AD6F-EE19F328D81E}" type="presOf" srcId="{2568A372-B747-4D5B-9C23-148FD943ECB9}" destId="{1CD1CAA2-5795-4C11-9EE8-1DBDA6A1369D}" srcOrd="1" destOrd="0" presId="urn:microsoft.com/office/officeart/2005/8/layout/hProcess4"/>
     <dgm:cxn modelId="{5167E2B6-2769-4240-B553-07815C1BF0D7}" srcId="{01AEEF3B-5FF5-4CC6-967A-EEEE8D400983}" destId="{2568A372-B747-4D5B-9C23-148FD943ECB9}" srcOrd="0" destOrd="0" parTransId="{2DF8A49D-51DB-44A3-A9FF-5AA329F18859}" sibTransId="{1D498703-6B70-4375-B774-3BC5AEEA6271}"/>
-    <dgm:cxn modelId="{32F77DC1-C691-2C47-A148-A6AAB8B15B42}" type="presOf" srcId="{CC32BFC8-2157-4D6B-88CE-9071FCA4882C}" destId="{B2C6630E-1BE2-470B-A312-375D3A7DA2D5}" srcOrd="0" destOrd="0" presId="urn:microsoft.com/office/officeart/2005/8/layout/hProcess4"/>
-    <dgm:cxn modelId="{79AB4CEC-67E6-324F-A490-1CF14D0C08FF}" type="presOf" srcId="{EAA99548-5D73-4476-9B7C-A04E9E91F794}" destId="{95005087-EB63-493A-A079-11ADEC5C93BE}" srcOrd="0" destOrd="0" presId="urn:microsoft.com/office/officeart/2005/8/layout/hProcess4"/>
-    <dgm:cxn modelId="{64DB3B66-6094-8040-8AD0-640FD2DD0DE2}" type="presOf" srcId="{D7A344A5-81CD-4F8D-9952-0871333FB6E9}" destId="{6B09F2E4-EEC8-4731-9B60-5C11E0009F1F}" srcOrd="0" destOrd="0" presId="urn:microsoft.com/office/officeart/2005/8/layout/hProcess4"/>
-    <dgm:cxn modelId="{2BDB6DDD-EB60-504F-AD3F-5D49F586FEE1}" type="presOf" srcId="{2568A372-B747-4D5B-9C23-148FD943ECB9}" destId="{F130BF0A-F848-42BF-9ADE-202DB399997A}" srcOrd="0" destOrd="0" presId="urn:microsoft.com/office/officeart/2005/8/layout/hProcess4"/>
-    <dgm:cxn modelId="{D4278920-4318-4520-BCD1-E74A11DCC598}" srcId="{D7A344A5-81CD-4F8D-9952-0871333FB6E9}" destId="{184B2A9C-A6C2-4299-BDFE-4190FD56AA7B}" srcOrd="1" destOrd="0" parTransId="{23C92A60-D29C-4B95-A6EC-821BF00B998C}" sibTransId="{D99DF251-FFCB-4860-BDC0-81255CB504B3}"/>
-    <dgm:cxn modelId="{6CF8DBCD-4EFB-4C23-9E5E-AC04F4536EEF}" srcId="{F7AF46FA-D15E-4636-84ED-17EBF9790BD3}" destId="{CC32BFC8-2157-4D6B-88CE-9071FCA4882C}" srcOrd="0" destOrd="0" parTransId="{F374821F-4FAB-40D1-9F0E-DCD24AA3E6C5}" sibTransId="{6CC8DB0E-F332-47DF-A584-3B482B9B9009}"/>
-    <dgm:cxn modelId="{6437FD2B-1564-4CF0-8413-EF70CB37A549}" srcId="{184B2A9C-A6C2-4299-BDFE-4190FD56AA7B}" destId="{F9C3CF37-0359-4AF4-B828-D071114B7788}" srcOrd="0" destOrd="0" parTransId="{BEE0ADD1-C3D9-4938-A623-A4AC50CC5573}" sibTransId="{3DF4962E-D139-439A-AEBA-F927583430A8}"/>
-    <dgm:cxn modelId="{85F23594-EE63-4C5E-947C-F0A66BB79D99}" srcId="{D7A344A5-81CD-4F8D-9952-0871333FB6E9}" destId="{01AEEF3B-5FF5-4CC6-967A-EEEE8D400983}" srcOrd="2" destOrd="0" parTransId="{8C403BB5-3D42-4C1C-B38C-EEC45CF92B44}" sibTransId="{8BFF7679-3754-42E4-8CE8-55EFCEC1BC91}"/>
-    <dgm:cxn modelId="{C8F82825-FC16-714F-B2F5-AE47428DB501}" type="presOf" srcId="{D99DF251-FFCB-4860-BDC0-81255CB504B3}" destId="{C45DD2E5-8381-47FD-BE57-110D12AAF5D9}" srcOrd="0" destOrd="0" presId="urn:microsoft.com/office/officeart/2005/8/layout/hProcess4"/>
-    <dgm:cxn modelId="{73494A80-D0D6-0648-B3CE-07150FED73A0}" type="presOf" srcId="{2568A372-B747-4D5B-9C23-148FD943ECB9}" destId="{1CD1CAA2-5795-4C11-9EE8-1DBDA6A1369D}" srcOrd="1" destOrd="0" presId="urn:microsoft.com/office/officeart/2005/8/layout/hProcess4"/>
-    <dgm:cxn modelId="{4BAF6CF4-2FF8-4246-9CDD-9AA8B7535DBE}" type="presOf" srcId="{CC32BFC8-2157-4D6B-88CE-9071FCA4882C}" destId="{E62B49C2-3903-41E9-94EE-8D88A35D7DBA}" srcOrd="1" destOrd="0" presId="urn:microsoft.com/office/officeart/2005/8/layout/hProcess4"/>
-    <dgm:cxn modelId="{8DE0ED2F-50F5-E64A-B78C-AA2BB7D9949A}" type="presParOf" srcId="{6B09F2E4-EEC8-4731-9B60-5C11E0009F1F}" destId="{31113D2B-5217-4B00-BADB-FCED5C99F911}" srcOrd="0" destOrd="0" presId="urn:microsoft.com/office/officeart/2005/8/layout/hProcess4"/>
-    <dgm:cxn modelId="{6B7730BB-1ABE-6A40-9B31-F90F13B892B9}" type="presParOf" srcId="{6B09F2E4-EEC8-4731-9B60-5C11E0009F1F}" destId="{695B14A0-C2FF-4ABB-9EAB-B74AB143B877}" srcOrd="1" destOrd="0" presId="urn:microsoft.com/office/officeart/2005/8/layout/hProcess4"/>
-    <dgm:cxn modelId="{14F1AD71-7B0D-7E4C-9021-EFFA598C35D2}" type="presParOf" srcId="{6B09F2E4-EEC8-4731-9B60-5C11E0009F1F}" destId="{F6C2EA7A-155C-4560-84EB-625F9DFA541E}" srcOrd="2" destOrd="0" presId="urn:microsoft.com/office/officeart/2005/8/layout/hProcess4"/>
-    <dgm:cxn modelId="{2066B0E0-4E06-D545-A17C-C65A57F20A55}" type="presParOf" srcId="{F6C2EA7A-155C-4560-84EB-625F9DFA541E}" destId="{4566917E-CC4C-4007-A0A8-FEF34BE6E88C}" srcOrd="0" destOrd="0" presId="urn:microsoft.com/office/officeart/2005/8/layout/hProcess4"/>
-    <dgm:cxn modelId="{8D3BDFCF-B0C2-4148-AA46-476D453DA974}" type="presParOf" srcId="{4566917E-CC4C-4007-A0A8-FEF34BE6E88C}" destId="{8E34EEF8-A5C4-40C5-A541-F1147C12A139}" srcOrd="0" destOrd="0" presId="urn:microsoft.com/office/officeart/2005/8/layout/hProcess4"/>
-    <dgm:cxn modelId="{CA4249DA-A423-EC42-9D05-CBF1767228EE}" type="presParOf" srcId="{4566917E-CC4C-4007-A0A8-FEF34BE6E88C}" destId="{B2C6630E-1BE2-470B-A312-375D3A7DA2D5}" srcOrd="1" destOrd="0" presId="urn:microsoft.com/office/officeart/2005/8/layout/hProcess4"/>
-    <dgm:cxn modelId="{690271F8-E453-F442-A78D-8D0F26E71728}" type="presParOf" srcId="{4566917E-CC4C-4007-A0A8-FEF34BE6E88C}" destId="{E62B49C2-3903-41E9-94EE-8D88A35D7DBA}" srcOrd="2" destOrd="0" presId="urn:microsoft.com/office/officeart/2005/8/layout/hProcess4"/>
-    <dgm:cxn modelId="{0CDDC991-45D0-C542-ACED-9FB3CFD4C47E}" type="presParOf" srcId="{4566917E-CC4C-4007-A0A8-FEF34BE6E88C}" destId="{54E2C7D3-6E0F-46BF-B132-8C2BC0BFB89C}" srcOrd="3" destOrd="0" presId="urn:microsoft.com/office/officeart/2005/8/layout/hProcess4"/>
-    <dgm:cxn modelId="{BB884BBC-E255-5C4D-AABE-4417DA3CA6B9}" type="presParOf" srcId="{4566917E-CC4C-4007-A0A8-FEF34BE6E88C}" destId="{2B321D23-990D-4525-87B7-6F4CCD62E295}" srcOrd="4" destOrd="0" presId="urn:microsoft.com/office/officeart/2005/8/layout/hProcess4"/>
-    <dgm:cxn modelId="{7DFA6666-7AA0-144C-A6FA-99D41E3213BD}" type="presParOf" srcId="{F6C2EA7A-155C-4560-84EB-625F9DFA541E}" destId="{95005087-EB63-493A-A079-11ADEC5C93BE}" srcOrd="1" destOrd="0" presId="urn:microsoft.com/office/officeart/2005/8/layout/hProcess4"/>
-    <dgm:cxn modelId="{03C79834-3CBF-C44C-AD0E-4EC1BB418711}" type="presParOf" srcId="{F6C2EA7A-155C-4560-84EB-625F9DFA541E}" destId="{89D98EE6-5193-4A53-ACC0-AFCAA752A3E6}" srcOrd="2" destOrd="0" presId="urn:microsoft.com/office/officeart/2005/8/layout/hProcess4"/>
-    <dgm:cxn modelId="{EF165126-74F1-964F-A6BB-81025B6B291C}" type="presParOf" srcId="{89D98EE6-5193-4A53-ACC0-AFCAA752A3E6}" destId="{CF1330CF-36F1-4238-AEA3-6E4CEFD96C85}" srcOrd="0" destOrd="0" presId="urn:microsoft.com/office/officeart/2005/8/layout/hProcess4"/>
-    <dgm:cxn modelId="{75416261-E3FA-1F40-BBFD-A270146CC086}" type="presParOf" srcId="{89D98EE6-5193-4A53-ACC0-AFCAA752A3E6}" destId="{74B9572D-C71E-4DD7-878E-49F6A80F9E1C}" srcOrd="1" destOrd="0" presId="urn:microsoft.com/office/officeart/2005/8/layout/hProcess4"/>
-    <dgm:cxn modelId="{D1047F63-2614-AC46-9167-1F8811DD0E06}" type="presParOf" srcId="{89D98EE6-5193-4A53-ACC0-AFCAA752A3E6}" destId="{034D3C34-F63E-42FC-B412-60DF79E763AC}" srcOrd="2" destOrd="0" presId="urn:microsoft.com/office/officeart/2005/8/layout/hProcess4"/>
-    <dgm:cxn modelId="{1EE8C7BC-B27B-C94F-AD5F-14D20E3B45EA}" type="presParOf" srcId="{89D98EE6-5193-4A53-ACC0-AFCAA752A3E6}" destId="{4C2E42DE-EA66-4EA7-B2C6-7BFAC8068A29}" srcOrd="3" destOrd="0" presId="urn:microsoft.com/office/officeart/2005/8/layout/hProcess4"/>
-    <dgm:cxn modelId="{9CC6F915-3535-384D-B6DC-D3211287990E}" type="presParOf" srcId="{89D98EE6-5193-4A53-ACC0-AFCAA752A3E6}" destId="{9BB40280-99FE-4E6C-9D78-464BEF925B55}" srcOrd="4" destOrd="0" presId="urn:microsoft.com/office/officeart/2005/8/layout/hProcess4"/>
-    <dgm:cxn modelId="{EEC63142-D7D2-5543-AC72-195EE237A87D}" type="presParOf" srcId="{F6C2EA7A-155C-4560-84EB-625F9DFA541E}" destId="{C45DD2E5-8381-47FD-BE57-110D12AAF5D9}" srcOrd="3" destOrd="0" presId="urn:microsoft.com/office/officeart/2005/8/layout/hProcess4"/>
-    <dgm:cxn modelId="{C3545432-6EF1-814C-84AF-1A685CF1921B}" type="presParOf" srcId="{F6C2EA7A-155C-4560-84EB-625F9DFA541E}" destId="{5DDC7A7B-E81C-4462-8624-62B6732C0959}" srcOrd="4" destOrd="0" presId="urn:microsoft.com/office/officeart/2005/8/layout/hProcess4"/>
-    <dgm:cxn modelId="{E05EB4D3-EACF-A74B-964C-8A896C938ED4}" type="presParOf" srcId="{5DDC7A7B-E81C-4462-8624-62B6732C0959}" destId="{7268CC6D-5F99-4D34-9C3D-9EA78F26AD64}" srcOrd="0" destOrd="0" presId="urn:microsoft.com/office/officeart/2005/8/layout/hProcess4"/>
-    <dgm:cxn modelId="{02A93222-1A6A-3647-9E81-AC2C94DDA403}" type="presParOf" srcId="{5DDC7A7B-E81C-4462-8624-62B6732C0959}" destId="{F130BF0A-F848-42BF-9ADE-202DB399997A}" srcOrd="1" destOrd="0" presId="urn:microsoft.com/office/officeart/2005/8/layout/hProcess4"/>
-    <dgm:cxn modelId="{4FBBA40D-6B2A-7E41-876E-AF21FB744C15}" type="presParOf" srcId="{5DDC7A7B-E81C-4462-8624-62B6732C0959}" destId="{1CD1CAA2-5795-4C11-9EE8-1DBDA6A1369D}" srcOrd="2" destOrd="0" presId="urn:microsoft.com/office/officeart/2005/8/layout/hProcess4"/>
-    <dgm:cxn modelId="{F61F650D-8657-9D4D-A93B-BA2689604C19}" type="presParOf" srcId="{5DDC7A7B-E81C-4462-8624-62B6732C0959}" destId="{8F669BEC-9CC3-4314-974D-B1203EDEA0B4}" srcOrd="3" destOrd="0" presId="urn:microsoft.com/office/officeart/2005/8/layout/hProcess4"/>
-    <dgm:cxn modelId="{D3EE72CF-D167-6C4F-ABC1-A3F89E09023B}" type="presParOf" srcId="{5DDC7A7B-E81C-4462-8624-62B6732C0959}" destId="{951E8557-49E7-43A4-8B9B-CC3C8A569ECE}" srcOrd="4" destOrd="0" presId="urn:microsoft.com/office/officeart/2005/8/layout/hProcess4"/>
+    <dgm:cxn modelId="{982EEAE4-3939-B943-8943-6D2C8E6AF502}" type="presParOf" srcId="{6B09F2E4-EEC8-4731-9B60-5C11E0009F1F}" destId="{31113D2B-5217-4B00-BADB-FCED5C99F911}" srcOrd="0" destOrd="0" presId="urn:microsoft.com/office/officeart/2005/8/layout/hProcess4"/>
+    <dgm:cxn modelId="{6F8BE46C-CB55-964E-99C3-15A50B26C7DD}" type="presParOf" srcId="{6B09F2E4-EEC8-4731-9B60-5C11E0009F1F}" destId="{695B14A0-C2FF-4ABB-9EAB-B74AB143B877}" srcOrd="1" destOrd="0" presId="urn:microsoft.com/office/officeart/2005/8/layout/hProcess4"/>
+    <dgm:cxn modelId="{E0176228-E8FE-4642-96D6-D42C37F56A55}" type="presParOf" srcId="{6B09F2E4-EEC8-4731-9B60-5C11E0009F1F}" destId="{F6C2EA7A-155C-4560-84EB-625F9DFA541E}" srcOrd="2" destOrd="0" presId="urn:microsoft.com/office/officeart/2005/8/layout/hProcess4"/>
+    <dgm:cxn modelId="{C5EA09C7-1AF6-F146-A270-B05E090705FE}" type="presParOf" srcId="{F6C2EA7A-155C-4560-84EB-625F9DFA541E}" destId="{4566917E-CC4C-4007-A0A8-FEF34BE6E88C}" srcOrd="0" destOrd="0" presId="urn:microsoft.com/office/officeart/2005/8/layout/hProcess4"/>
+    <dgm:cxn modelId="{BB6FC145-804B-2244-A01F-E015CCF60F3A}" type="presParOf" srcId="{4566917E-CC4C-4007-A0A8-FEF34BE6E88C}" destId="{8E34EEF8-A5C4-40C5-A541-F1147C12A139}" srcOrd="0" destOrd="0" presId="urn:microsoft.com/office/officeart/2005/8/layout/hProcess4"/>
+    <dgm:cxn modelId="{5D88707D-8473-8946-9E5F-8A248D536E49}" type="presParOf" srcId="{4566917E-CC4C-4007-A0A8-FEF34BE6E88C}" destId="{B2C6630E-1BE2-470B-A312-375D3A7DA2D5}" srcOrd="1" destOrd="0" presId="urn:microsoft.com/office/officeart/2005/8/layout/hProcess4"/>
+    <dgm:cxn modelId="{9612BCDA-0A8A-2344-90A7-ECBF3A6A5236}" type="presParOf" srcId="{4566917E-CC4C-4007-A0A8-FEF34BE6E88C}" destId="{E62B49C2-3903-41E9-94EE-8D88A35D7DBA}" srcOrd="2" destOrd="0" presId="urn:microsoft.com/office/officeart/2005/8/layout/hProcess4"/>
+    <dgm:cxn modelId="{5EFA2F49-07CD-1340-A9D4-F08B264EF6D2}" type="presParOf" srcId="{4566917E-CC4C-4007-A0A8-FEF34BE6E88C}" destId="{54E2C7D3-6E0F-46BF-B132-8C2BC0BFB89C}" srcOrd="3" destOrd="0" presId="urn:microsoft.com/office/officeart/2005/8/layout/hProcess4"/>
+    <dgm:cxn modelId="{D6A9040E-C642-B64D-98F4-09042EC04317}" type="presParOf" srcId="{4566917E-CC4C-4007-A0A8-FEF34BE6E88C}" destId="{2B321D23-990D-4525-87B7-6F4CCD62E295}" srcOrd="4" destOrd="0" presId="urn:microsoft.com/office/officeart/2005/8/layout/hProcess4"/>
+    <dgm:cxn modelId="{77282377-B47D-7F44-BC00-72FA1B82F5D2}" type="presParOf" srcId="{F6C2EA7A-155C-4560-84EB-625F9DFA541E}" destId="{95005087-EB63-493A-A079-11ADEC5C93BE}" srcOrd="1" destOrd="0" presId="urn:microsoft.com/office/officeart/2005/8/layout/hProcess4"/>
+    <dgm:cxn modelId="{349BA7A9-4110-6741-9AD3-0FEA47570CCD}" type="presParOf" srcId="{F6C2EA7A-155C-4560-84EB-625F9DFA541E}" destId="{89D98EE6-5193-4A53-ACC0-AFCAA752A3E6}" srcOrd="2" destOrd="0" presId="urn:microsoft.com/office/officeart/2005/8/layout/hProcess4"/>
+    <dgm:cxn modelId="{232A16CA-14FF-F647-97D2-5F319E21FAA3}" type="presParOf" srcId="{89D98EE6-5193-4A53-ACC0-AFCAA752A3E6}" destId="{CF1330CF-36F1-4238-AEA3-6E4CEFD96C85}" srcOrd="0" destOrd="0" presId="urn:microsoft.com/office/officeart/2005/8/layout/hProcess4"/>
+    <dgm:cxn modelId="{B11D49CB-AA42-0645-B6CE-860EEB1A6BC3}" type="presParOf" srcId="{89D98EE6-5193-4A53-ACC0-AFCAA752A3E6}" destId="{74B9572D-C71E-4DD7-878E-49F6A80F9E1C}" srcOrd="1" destOrd="0" presId="urn:microsoft.com/office/officeart/2005/8/layout/hProcess4"/>
+    <dgm:cxn modelId="{41933D53-B71F-AD4C-A2B3-E27C798E3A6B}" type="presParOf" srcId="{89D98EE6-5193-4A53-ACC0-AFCAA752A3E6}" destId="{034D3C34-F63E-42FC-B412-60DF79E763AC}" srcOrd="2" destOrd="0" presId="urn:microsoft.com/office/officeart/2005/8/layout/hProcess4"/>
+    <dgm:cxn modelId="{9849EA94-2F03-4943-8395-FE52F7FEC235}" type="presParOf" srcId="{89D98EE6-5193-4A53-ACC0-AFCAA752A3E6}" destId="{4C2E42DE-EA66-4EA7-B2C6-7BFAC8068A29}" srcOrd="3" destOrd="0" presId="urn:microsoft.com/office/officeart/2005/8/layout/hProcess4"/>
+    <dgm:cxn modelId="{E1049138-A299-3540-B2B1-6CE5822855F8}" type="presParOf" srcId="{89D98EE6-5193-4A53-ACC0-AFCAA752A3E6}" destId="{9BB40280-99FE-4E6C-9D78-464BEF925B55}" srcOrd="4" destOrd="0" presId="urn:microsoft.com/office/officeart/2005/8/layout/hProcess4"/>
+    <dgm:cxn modelId="{A5B9E92A-27A8-8140-AFC3-6250D2392192}" type="presParOf" srcId="{F6C2EA7A-155C-4560-84EB-625F9DFA541E}" destId="{C45DD2E5-8381-47FD-BE57-110D12AAF5D9}" srcOrd="3" destOrd="0" presId="urn:microsoft.com/office/officeart/2005/8/layout/hProcess4"/>
+    <dgm:cxn modelId="{C8F4ECC0-31C0-1F44-9006-DAFA97DC6DC3}" type="presParOf" srcId="{F6C2EA7A-155C-4560-84EB-625F9DFA541E}" destId="{5DDC7A7B-E81C-4462-8624-62B6732C0959}" srcOrd="4" destOrd="0" presId="urn:microsoft.com/office/officeart/2005/8/layout/hProcess4"/>
+    <dgm:cxn modelId="{A5980FBD-6F7D-084D-9A91-42F08AB71F1C}" type="presParOf" srcId="{5DDC7A7B-E81C-4462-8624-62B6732C0959}" destId="{7268CC6D-5F99-4D34-9C3D-9EA78F26AD64}" srcOrd="0" destOrd="0" presId="urn:microsoft.com/office/officeart/2005/8/layout/hProcess4"/>
+    <dgm:cxn modelId="{5D9951DC-CF7A-664F-B651-94E392DDA9B0}" type="presParOf" srcId="{5DDC7A7B-E81C-4462-8624-62B6732C0959}" destId="{F130BF0A-F848-42BF-9ADE-202DB399997A}" srcOrd="1" destOrd="0" presId="urn:microsoft.com/office/officeart/2005/8/layout/hProcess4"/>
+    <dgm:cxn modelId="{45291ADC-0840-584D-B4FA-82AEE321FC3C}" type="presParOf" srcId="{5DDC7A7B-E81C-4462-8624-62B6732C0959}" destId="{1CD1CAA2-5795-4C11-9EE8-1DBDA6A1369D}" srcOrd="2" destOrd="0" presId="urn:microsoft.com/office/officeart/2005/8/layout/hProcess4"/>
+    <dgm:cxn modelId="{78102D72-FF0B-414B-9CB2-1EBFD9C72DAE}" type="presParOf" srcId="{5DDC7A7B-E81C-4462-8624-62B6732C0959}" destId="{8F669BEC-9CC3-4314-974D-B1203EDEA0B4}" srcOrd="3" destOrd="0" presId="urn:microsoft.com/office/officeart/2005/8/layout/hProcess4"/>
+    <dgm:cxn modelId="{7D61163D-B151-F443-8CCC-E306F51FBC01}" type="presParOf" srcId="{5DDC7A7B-E81C-4462-8624-62B6732C0959}" destId="{951E8557-49E7-43A4-8B9B-CC3C8A569ECE}" srcOrd="4" destOrd="0" presId="urn:microsoft.com/office/officeart/2005/8/layout/hProcess4"/>
   </dgm:cxnLst>
   <dgm:bg/>
   <dgm:whole/>
@@ -12474,12 +12707,12 @@
         </a:fontRef>
       </dsp:style>
       <dsp:txBody>
-        <a:bodyPr spcFirstLastPara="0" vert="horz" wrap="square" lIns="16510" tIns="16510" rIns="16510" bIns="16510" numCol="1" spcCol="1270" anchor="ctr" anchorCtr="0">
+        <a:bodyPr spcFirstLastPara="0" vert="horz" wrap="square" lIns="19050" tIns="19050" rIns="19050" bIns="19050" numCol="1" spcCol="1270" anchor="ctr" anchorCtr="0">
           <a:noAutofit/>
         </a:bodyPr>
         <a:lstStyle/>
         <a:p>
-          <a:pPr lvl="0" algn="ctr" defTabSz="577850">
+          <a:pPr lvl="0" algn="ctr" defTabSz="666750">
             <a:lnSpc>
               <a:spcPct val="90000"/>
             </a:lnSpc>
@@ -12491,12 +12724,12 @@
             </a:spcAft>
           </a:pPr>
           <a:r>
-            <a:rPr lang="de-DE" sz="1300" kern="1200">
+            <a:rPr lang="de-DE" sz="1500" kern="1200">
               <a:solidFill>
                 <a:sysClr val="windowText" lastClr="000000"/>
               </a:solidFill>
             </a:rPr>
-            <a:t>Share documents and ideas</a:t>
+            <a:t>Share suggestions and ideas</a:t>
           </a:r>
         </a:p>
       </dsp:txBody>
@@ -12555,12 +12788,12 @@
         </a:fontRef>
       </dsp:style>
       <dsp:txBody>
-        <a:bodyPr spcFirstLastPara="0" vert="horz" wrap="square" lIns="16510" tIns="16510" rIns="16510" bIns="16510" numCol="1" spcCol="1270" anchor="ctr" anchorCtr="0">
+        <a:bodyPr spcFirstLastPara="0" vert="horz" wrap="square" lIns="19050" tIns="19050" rIns="19050" bIns="19050" numCol="1" spcCol="1270" anchor="ctr" anchorCtr="0">
           <a:noAutofit/>
         </a:bodyPr>
         <a:lstStyle/>
         <a:p>
-          <a:pPr lvl="0" algn="ctr" defTabSz="577850">
+          <a:pPr lvl="0" algn="ctr" defTabSz="666750">
             <a:lnSpc>
               <a:spcPct val="90000"/>
             </a:lnSpc>
@@ -12572,7 +12805,7 @@
             </a:spcAft>
           </a:pPr>
           <a:r>
-            <a:rPr lang="de-DE" sz="1300" kern="1200"/>
+            <a:rPr lang="de-DE" sz="1500" kern="1200"/>
             <a:t>Get feedback, votes and comments </a:t>
           </a:r>
         </a:p>
@@ -12633,12 +12866,12 @@
         </a:fontRef>
       </dsp:style>
       <dsp:txBody>
-        <a:bodyPr spcFirstLastPara="0" vert="horz" wrap="square" lIns="16510" tIns="16510" rIns="16510" bIns="16510" numCol="1" spcCol="1270" anchor="ctr" anchorCtr="0">
+        <a:bodyPr spcFirstLastPara="0" vert="horz" wrap="square" lIns="19050" tIns="19050" rIns="19050" bIns="19050" numCol="1" spcCol="1270" anchor="ctr" anchorCtr="0">
           <a:noAutofit/>
         </a:bodyPr>
         <a:lstStyle/>
         <a:p>
-          <a:pPr lvl="0" algn="ctr" defTabSz="577850">
+          <a:pPr lvl="0" algn="ctr" defTabSz="666750">
             <a:lnSpc>
               <a:spcPct val="90000"/>
             </a:lnSpc>
@@ -12650,8 +12883,8 @@
             </a:spcAft>
           </a:pPr>
           <a:r>
-            <a:rPr lang="de-DE" sz="1300" kern="1200"/>
-            <a:t>Refine and restructure documents and ideas</a:t>
+            <a:rPr lang="de-DE" sz="1500" kern="1200"/>
+            <a:t>Refine and restructure ideas</a:t>
           </a:r>
         </a:p>
       </dsp:txBody>
@@ -13581,7 +13814,7 @@
           </a:pPr>
           <a:r>
             <a:rPr lang="de-DE" sz="1500" kern="1200"/>
-            <a:t>Upload documents and ideas </a:t>
+            <a:t>Upload suggestions and ideas </a:t>
           </a:r>
         </a:p>
       </dsp:txBody>
@@ -23880,7 +24113,7 @@
 </file>
 
 <file path=customXml/itemProps1.xml><?xml version="1.0" encoding="utf-8"?>
-<ds:datastoreItem xmlns:ds="http://schemas.openxmlformats.org/officeDocument/2006/customXml" ds:itemID="{E200A308-46AD-2A46-8086-FD8B8C4E5373}">
+<ds:datastoreItem xmlns:ds="http://schemas.openxmlformats.org/officeDocument/2006/customXml" ds:itemID="{88EA5299-33AB-1048-B5A3-3B3BC2530FB4}">
   <ds:schemaRefs>
     <ds:schemaRef ds:uri="http://schemas.openxmlformats.org/officeDocument/2006/bibliography"/>
   </ds:schemaRefs>

</xml_diff>